<commit_message>
Added country and net_profit to freebase
</commit_message>
<xml_diff>
--- a/data/ForbesPlan/Forbes-integrated schema.docx
+++ b/data/ForbesPlan/Forbes-integrated schema.docx
@@ -1,6 +1,6 @@
 
 <file path=word/document.xml><?xml version="1.0" encoding="utf-8"?>
-<w:document xmlns:wpc="http://schemas.microsoft.com/office/word/2010/wordprocessingCanvas" xmlns:mc="http://schemas.openxmlformats.org/markup-compatibility/2006" xmlns:o="urn:schemas-microsoft-com:office:office" xmlns:r="http://schemas.openxmlformats.org/officeDocument/2006/relationships" xmlns:m="http://schemas.openxmlformats.org/officeDocument/2006/math" xmlns:v="urn:schemas-microsoft-com:vml" xmlns:wp14="http://schemas.microsoft.com/office/word/2010/wordprocessingDrawing" xmlns:wp="http://schemas.openxmlformats.org/drawingml/2006/wordprocessingDrawing" xmlns:w10="urn:schemas-microsoft-com:office:word" xmlns:w="http://schemas.openxmlformats.org/wordprocessingml/2006/main" xmlns:w14="http://schemas.microsoft.com/office/word/2010/wordml" xmlns:w15="http://schemas.microsoft.com/office/word/2012/wordml" xmlns:wpg="http://schemas.microsoft.com/office/word/2010/wordprocessingGroup" xmlns:wpi="http://schemas.microsoft.com/office/word/2010/wordprocessingInk" xmlns:wne="http://schemas.microsoft.com/office/word/2006/wordml" xmlns:wps="http://schemas.microsoft.com/office/word/2010/wordprocessingShape" mc:Ignorable="w14 w15 wp14">
+<w:document xmlns:wpc="http://schemas.microsoft.com/office/word/2010/wordprocessingCanvas" xmlns:cx="http://schemas.microsoft.com/office/drawing/2014/chartex" xmlns:mc="http://schemas.openxmlformats.org/markup-compatibility/2006" xmlns:o="urn:schemas-microsoft-com:office:office" xmlns:r="http://schemas.openxmlformats.org/officeDocument/2006/relationships" xmlns:m="http://schemas.openxmlformats.org/officeDocument/2006/math" xmlns:v="urn:schemas-microsoft-com:vml" xmlns:wp14="http://schemas.microsoft.com/office/word/2010/wordprocessingDrawing" xmlns:wp="http://schemas.openxmlformats.org/drawingml/2006/wordprocessingDrawing" xmlns:w10="urn:schemas-microsoft-com:office:word" xmlns:w="http://schemas.openxmlformats.org/wordprocessingml/2006/main" xmlns:w14="http://schemas.microsoft.com/office/word/2010/wordml" xmlns:w15="http://schemas.microsoft.com/office/word/2012/wordml" xmlns:w16se="http://schemas.microsoft.com/office/word/2015/wordml/symex" xmlns:wpg="http://schemas.microsoft.com/office/word/2010/wordprocessingGroup" xmlns:wpi="http://schemas.microsoft.com/office/word/2010/wordprocessingInk" xmlns:wne="http://schemas.microsoft.com/office/word/2006/wordml" xmlns:wps="http://schemas.microsoft.com/office/word/2010/wordprocessingShape" mc:Ignorable="w14 w15 w16se wp14">
   <w:body>
     <w:p>
       <w:pPr>
@@ -155,14 +155,12 @@
             <w:pPr>
               <w:jc w:val="center"/>
             </w:pPr>
-            <w:proofErr w:type="spellStart"/>
             <w:r>
               <w:t>company,</w:t>
             </w:r>
             <w:r>
               <w:t>location</w:t>
             </w:r>
-            <w:proofErr w:type="spellEnd"/>
           </w:p>
         </w:tc>
         <w:tc>
@@ -187,7 +185,7 @@
               <w:jc w:val="center"/>
             </w:pPr>
             <w:r>
-              <w:t>D</w:t>
+              <w:t>d</w:t>
             </w:r>
             <w:r>
               <w:t>ataset</w:t>
@@ -203,6 +201,9 @@
             </w:r>
             <w:r>
               <w:t>2,</w:t>
+            </w:r>
+            <w:r>
+              <w:t>3,</w:t>
             </w:r>
             <w:bookmarkStart w:id="0" w:name="_GoBack"/>
             <w:bookmarkEnd w:id="0"/>
@@ -715,6 +716,12 @@
               </w:rPr>
               <w:t>1</w:t>
             </w:r>
+            <w:r>
+              <w:rPr>
+                <w:color w:val="FF0000"/>
+              </w:rPr>
+              <w:t>, 3</w:t>
+            </w:r>
           </w:p>
         </w:tc>
       </w:tr>
@@ -795,11 +802,9 @@
             <w:pPr>
               <w:jc w:val="center"/>
             </w:pPr>
-            <w:proofErr w:type="spellStart"/>
             <w:r>
               <w:t>keyPeople</w:t>
             </w:r>
-            <w:proofErr w:type="spellEnd"/>
             <w:r>
               <w:t>/ leadership</w:t>
             </w:r>
@@ -996,52 +1001,50 @@
         <w:rPr>
           <w:rFonts w:hint="eastAsia"/>
         </w:rPr>
-        <w:t>1</w:t>
+        <w:t>1,</w:t>
       </w:r>
-      <w:proofErr w:type="gramStart"/>
+      <w:r>
+        <w:t xml:space="preserve"> </w:t>
+      </w:r>
       <w:r>
         <w:rPr>
           <w:rFonts w:hint="eastAsia"/>
         </w:rPr>
-        <w:t>,forbes</w:t>
-      </w:r>
-      <w:proofErr w:type="gramEnd"/>
-      <w:r>
-        <w:rPr>
-          <w:rFonts w:hint="eastAsia"/>
-        </w:rPr>
-        <w:t xml:space="preserve"> file</w:t>
+        <w:t>forbes file</w:t>
       </w:r>
     </w:p>
     <w:p>
       <w:r>
-        <w:t>2</w:t>
+        <w:t>2,</w:t>
       </w:r>
-      <w:proofErr w:type="gramStart"/>
       <w:r>
-        <w:t>,dbpedia</w:t>
+        <w:t xml:space="preserve"> </w:t>
       </w:r>
-      <w:proofErr w:type="gramEnd"/>
+      <w:r>
+        <w:t>dbpedia</w:t>
+      </w:r>
     </w:p>
     <w:p>
       <w:r>
-        <w:t>3</w:t>
+        <w:t>3,</w:t>
       </w:r>
-      <w:proofErr w:type="gramStart"/>
       <w:r>
-        <w:t>,freebase</w:t>
+        <w:t xml:space="preserve"> </w:t>
       </w:r>
-      <w:proofErr w:type="gramEnd"/>
+      <w:r>
+        <w:t>freebase</w:t>
+      </w:r>
     </w:p>
     <w:p>
       <w:r>
-        <w:t>4</w:t>
+        <w:t>4,</w:t>
       </w:r>
-      <w:proofErr w:type="gramStart"/>
       <w:r>
-        <w:t>,location</w:t>
+        <w:t xml:space="preserve"> </w:t>
       </w:r>
-      <w:proofErr w:type="gramEnd"/>
+      <w:r>
+        <w:t>location</w:t>
+      </w:r>
     </w:p>
     <w:p/>
     <w:p/>
@@ -1085,20 +1088,12 @@
         <w:t>entities</w:t>
       </w:r>
       <w:r>
-        <w:t xml:space="preserve"> in </w:t>
-      </w:r>
-      <w:proofErr w:type="spellStart"/>
-      <w:r>
-        <w:t>DBpedia</w:t>
-      </w:r>
-      <w:proofErr w:type="spellEnd"/>
-      <w:r>
-        <w:t xml:space="preserve"> and Freebase</w:t>
+        <w:t xml:space="preserve"> in DBpedia and Freebase</w:t>
       </w:r>
     </w:p>
     <w:tbl>
       <w:tblPr>
-        <w:tblStyle w:val="TableGrid"/>
+        <w:tblStyle w:val="Tabellenraster"/>
         <w:tblW w:w="0" w:type="auto"/>
         <w:tblLook w:val="04A0" w:firstRow="1" w:lastRow="0" w:firstColumn="1" w:lastColumn="0" w:noHBand="0" w:noVBand="1"/>
       </w:tblPr>
@@ -1124,13 +1119,8 @@
           </w:tcPr>
           <w:p>
             <w:r>
-              <w:t xml:space="preserve">company in </w:t>
-            </w:r>
-            <w:proofErr w:type="spellStart"/>
-            <w:r>
-              <w:t>DBPedia</w:t>
-            </w:r>
-            <w:proofErr w:type="spellEnd"/>
+              <w:t>company in DBPedia</w:t>
+            </w:r>
           </w:p>
         </w:tc>
         <w:tc>
@@ -1461,7 +1451,7 @@
 </file>
 
 <file path=word/styles.xml><?xml version="1.0" encoding="utf-8"?>
-<w:styles xmlns:mc="http://schemas.openxmlformats.org/markup-compatibility/2006" xmlns:r="http://schemas.openxmlformats.org/officeDocument/2006/relationships" xmlns:w="http://schemas.openxmlformats.org/wordprocessingml/2006/main" xmlns:w14="http://schemas.microsoft.com/office/word/2010/wordml" xmlns:w15="http://schemas.microsoft.com/office/word/2012/wordml" mc:Ignorable="w14 w15">
+<w:styles xmlns:mc="http://schemas.openxmlformats.org/markup-compatibility/2006" xmlns:r="http://schemas.openxmlformats.org/officeDocument/2006/relationships" xmlns:w="http://schemas.openxmlformats.org/wordprocessingml/2006/main" xmlns:w14="http://schemas.microsoft.com/office/word/2010/wordml" xmlns:w15="http://schemas.microsoft.com/office/word/2012/wordml" xmlns:w16se="http://schemas.microsoft.com/office/word/2015/wordml/symex" mc:Ignorable="w14 w15 w16se">
   <w:docDefaults>
     <w:rPrDefault>
       <w:rPr>
@@ -1850,17 +1840,17 @@
     <w:lsdException w:name="List Table 6 Colorful Accent 6" w:uiPriority="51"/>
     <w:lsdException w:name="List Table 7 Colorful Accent 6" w:uiPriority="52"/>
   </w:latentStyles>
-  <w:style w:type="paragraph" w:default="1" w:styleId="Normal">
+  <w:style w:type="paragraph" w:default="1" w:styleId="Standard">
     <w:name w:val="Normal"/>
     <w:qFormat/>
   </w:style>
-  <w:style w:type="character" w:default="1" w:styleId="DefaultParagraphFont">
+  <w:style w:type="character" w:default="1" w:styleId="Absatz-Standardschriftart">
     <w:name w:val="Default Paragraph Font"/>
     <w:uiPriority w:val="1"/>
     <w:semiHidden/>
     <w:unhideWhenUsed/>
   </w:style>
-  <w:style w:type="table" w:default="1" w:styleId="TableNormal">
+  <w:style w:type="table" w:default="1" w:styleId="NormaleTabelle">
     <w:name w:val="Normal Table"/>
     <w:uiPriority w:val="99"/>
     <w:semiHidden/>
@@ -1875,7 +1865,7 @@
       </w:tblCellMar>
     </w:tblPr>
   </w:style>
-  <w:style w:type="numbering" w:default="1" w:styleId="NoList">
+  <w:style w:type="numbering" w:default="1" w:styleId="KeineListe">
     <w:name w:val="No List"/>
     <w:uiPriority w:val="99"/>
     <w:semiHidden/>
@@ -1883,7 +1873,7 @@
   </w:style>
   <w:style w:type="character" w:styleId="Hyperlink">
     <w:name w:val="Hyperlink"/>
-    <w:basedOn w:val="DefaultParagraphFont"/>
+    <w:basedOn w:val="Absatz-Standardschriftart"/>
     <w:uiPriority w:val="99"/>
     <w:unhideWhenUsed/>
     <w:rsid w:val="00B303D8"/>
@@ -1892,9 +1882,9 @@
       <w:u w:val="single"/>
     </w:rPr>
   </w:style>
-  <w:style w:type="table" w:styleId="TableGrid">
+  <w:style w:type="table" w:styleId="Tabellenraster">
     <w:name w:val="Table Grid"/>
-    <w:basedOn w:val="TableNormal"/>
+    <w:basedOn w:val="NormaleTabelle"/>
     <w:uiPriority w:val="59"/>
     <w:rsid w:val="00AB6523"/>
     <w:pPr>
@@ -1911,9 +1901,9 @@
       </w:tblBorders>
     </w:tblPr>
   </w:style>
-  <w:style w:type="table" w:styleId="MediumList1">
+  <w:style w:type="table" w:styleId="MittlereListe1">
     <w:name w:val="Medium List 1"/>
-    <w:basedOn w:val="TableNormal"/>
+    <w:basedOn w:val="NormaleTabelle"/>
     <w:uiPriority w:val="65"/>
     <w:rsid w:val="00AB6523"/>
     <w:pPr>
@@ -1988,9 +1978,9 @@
       </w:tcPr>
     </w:tblStylePr>
   </w:style>
-  <w:style w:type="table" w:styleId="MediumShading2">
+  <w:style w:type="table" w:styleId="MittlereSchattierung2">
     <w:name w:val="Medium Shading 2"/>
-    <w:basedOn w:val="TableNormal"/>
+    <w:basedOn w:val="NormaleTabelle"/>
     <w:uiPriority w:val="64"/>
     <w:rsid w:val="00AB6523"/>
     <w:pPr>
@@ -2132,7 +2122,7 @@
   </w:style>
   <w:style w:type="table" w:customStyle="1" w:styleId="1">
     <w:name w:val="样式1"/>
-    <w:basedOn w:val="TableList3"/>
+    <w:basedOn w:val="TabelleListe3"/>
     <w:uiPriority w:val="99"/>
     <w:rsid w:val="005C5DBF"/>
     <w:pPr>
@@ -2191,9 +2181,9 @@
       </w:tcPr>
     </w:tblStylePr>
   </w:style>
-  <w:style w:type="table" w:styleId="TableList3">
+  <w:style w:type="table" w:styleId="TabelleListe3">
     <w:name w:val="Table List 3"/>
-    <w:basedOn w:val="TableNormal"/>
+    <w:basedOn w:val="NormaleTabelle"/>
     <w:uiPriority w:val="99"/>
     <w:semiHidden/>
     <w:unhideWhenUsed/>

</xml_diff>

<commit_message>
Updated target integrated schema (removed headquarters field) and implemented fuzzy levenshtein
</commit_message>
<xml_diff>
--- a/data/ForbesPlan/Forbes-integrated schema.docx
+++ b/data/ForbesPlan/Forbes-integrated schema.docx
@@ -1,6 +1,6 @@
 
 <file path=word/document.xml><?xml version="1.0" encoding="utf-8"?>
-<w:document xmlns:wpc="http://schemas.microsoft.com/office/word/2010/wordprocessingCanvas" xmlns:cx="http://schemas.microsoft.com/office/drawing/2014/chartex" xmlns:mc="http://schemas.openxmlformats.org/markup-compatibility/2006" xmlns:o="urn:schemas-microsoft-com:office:office" xmlns:r="http://schemas.openxmlformats.org/officeDocument/2006/relationships" xmlns:m="http://schemas.openxmlformats.org/officeDocument/2006/math" xmlns:v="urn:schemas-microsoft-com:vml" xmlns:wp14="http://schemas.microsoft.com/office/word/2010/wordprocessingDrawing" xmlns:wp="http://schemas.openxmlformats.org/drawingml/2006/wordprocessingDrawing" xmlns:w10="urn:schemas-microsoft-com:office:word" xmlns:w="http://schemas.openxmlformats.org/wordprocessingml/2006/main" xmlns:w14="http://schemas.microsoft.com/office/word/2010/wordml" xmlns:w15="http://schemas.microsoft.com/office/word/2012/wordml" xmlns:w16se="http://schemas.microsoft.com/office/word/2015/wordml/symex" xmlns:wpg="http://schemas.microsoft.com/office/word/2010/wordprocessingGroup" xmlns:wpi="http://schemas.microsoft.com/office/word/2010/wordprocessingInk" xmlns:wne="http://schemas.microsoft.com/office/word/2006/wordml" xmlns:wps="http://schemas.microsoft.com/office/word/2010/wordprocessingShape" mc:Ignorable="w14 w15 w16se wp14">
+<w:document xmlns:wpc="http://schemas.microsoft.com/office/word/2010/wordprocessingCanvas" xmlns:mc="http://schemas.openxmlformats.org/markup-compatibility/2006" xmlns:o="urn:schemas-microsoft-com:office:office" xmlns:r="http://schemas.openxmlformats.org/officeDocument/2006/relationships" xmlns:m="http://schemas.openxmlformats.org/officeDocument/2006/math" xmlns:v="urn:schemas-microsoft-com:vml" xmlns:wp14="http://schemas.microsoft.com/office/word/2010/wordprocessingDrawing" xmlns:wp="http://schemas.openxmlformats.org/drawingml/2006/wordprocessingDrawing" xmlns:w10="urn:schemas-microsoft-com:office:word" xmlns:w="http://schemas.openxmlformats.org/wordprocessingml/2006/main" xmlns:w14="http://schemas.microsoft.com/office/word/2010/wordml" xmlns:w15="http://schemas.microsoft.com/office/word/2012/wordml" xmlns:wpg="http://schemas.microsoft.com/office/word/2010/wordprocessingGroup" xmlns:wpi="http://schemas.microsoft.com/office/word/2010/wordprocessingInk" xmlns:wne="http://schemas.microsoft.com/office/word/2006/wordml" xmlns:wps="http://schemas.microsoft.com/office/word/2010/wordprocessingShape" mc:Ignorable="w14 w15 wp14">
   <w:body>
     <w:p>
       <w:pPr>
@@ -155,12 +155,14 @@
             <w:pPr>
               <w:jc w:val="center"/>
             </w:pPr>
+            <w:proofErr w:type="spellStart"/>
             <w:r>
               <w:t>company,</w:t>
             </w:r>
             <w:r>
               <w:t>location</w:t>
             </w:r>
+            <w:proofErr w:type="spellEnd"/>
           </w:p>
         </w:tc>
         <w:tc>
@@ -205,328 +207,251 @@
             <w:r>
               <w:t>3,</w:t>
             </w:r>
+            <w:r>
+              <w:t>4</w:t>
+            </w:r>
+          </w:p>
+        </w:tc>
+      </w:tr>
+      <w:tr>
+        <w:tc>
+          <w:tcPr>
+            <w:tcW w:w="2952" w:type="dxa"/>
+          </w:tcPr>
+          <w:p>
+            <w:pPr>
+              <w:jc w:val="center"/>
+            </w:pPr>
+            <w:r>
+              <w:t>company</w:t>
+            </w:r>
+          </w:p>
+        </w:tc>
+        <w:tc>
+          <w:tcPr>
+            <w:tcW w:w="2952" w:type="dxa"/>
+          </w:tcPr>
+          <w:p>
+            <w:pPr>
+              <w:jc w:val="center"/>
+            </w:pPr>
+            <w:r>
+              <w:t>industry</w:t>
+            </w:r>
+          </w:p>
+        </w:tc>
+        <w:tc>
+          <w:tcPr>
+            <w:tcW w:w="2952" w:type="dxa"/>
+          </w:tcPr>
+          <w:p>
+            <w:pPr>
+              <w:jc w:val="center"/>
+            </w:pPr>
+            <w:r>
+              <w:t xml:space="preserve">dataset </w:t>
+            </w:r>
+            <w:r>
+              <w:rPr>
+                <w:color w:val="FF0000"/>
+              </w:rPr>
+              <w:t>1</w:t>
+            </w:r>
+            <w:r>
+              <w:rPr>
+                <w:rFonts w:hint="eastAsia"/>
+              </w:rPr>
+              <w:t>,</w:t>
+            </w:r>
+            <w:r>
+              <w:t>2,3</w:t>
+            </w:r>
+          </w:p>
+        </w:tc>
+      </w:tr>
+      <w:tr>
+        <w:tc>
+          <w:tcPr>
+            <w:tcW w:w="2952" w:type="dxa"/>
+          </w:tcPr>
+          <w:p>
+            <w:pPr>
+              <w:jc w:val="center"/>
+            </w:pPr>
+            <w:r>
+              <w:t>company</w:t>
+            </w:r>
+          </w:p>
+        </w:tc>
+        <w:tc>
+          <w:tcPr>
+            <w:tcW w:w="2952" w:type="dxa"/>
+          </w:tcPr>
+          <w:p>
+            <w:pPr>
+              <w:jc w:val="center"/>
+            </w:pPr>
+            <w:r>
+              <w:rPr>
+                <w:color w:val="FF0000"/>
+              </w:rPr>
+              <w:t>S</w:t>
+            </w:r>
+            <w:r>
+              <w:rPr>
+                <w:rFonts w:hint="eastAsia"/>
+                <w:color w:val="FF0000"/>
+              </w:rPr>
+              <w:t>ales</w:t>
+            </w:r>
+            <w:r>
+              <w:rPr>
+                <w:color w:val="FF0000"/>
+              </w:rPr>
+              <w:t>/</w:t>
+            </w:r>
+            <w:r>
+              <w:t>revenue</w:t>
+            </w:r>
+          </w:p>
+        </w:tc>
+        <w:tc>
+          <w:tcPr>
+            <w:tcW w:w="2952" w:type="dxa"/>
+          </w:tcPr>
+          <w:p>
+            <w:pPr>
+              <w:jc w:val="center"/>
+            </w:pPr>
+            <w:r>
+              <w:t xml:space="preserve">dataset </w:t>
+            </w:r>
+            <w:r>
+              <w:rPr>
+                <w:color w:val="FF0000"/>
+              </w:rPr>
+              <w:t>1</w:t>
+            </w:r>
+            <w:r>
+              <w:rPr>
+                <w:color w:val="FF0000"/>
+              </w:rPr>
+              <w:t>,</w:t>
+            </w:r>
+            <w:r>
+              <w:t>2</w:t>
+            </w:r>
+            <w:r>
+              <w:t>, 3</w:t>
+            </w:r>
+          </w:p>
+        </w:tc>
+      </w:tr>
+      <w:tr>
+        <w:tc>
+          <w:tcPr>
+            <w:tcW w:w="2952" w:type="dxa"/>
+          </w:tcPr>
+          <w:p>
+            <w:pPr>
+              <w:jc w:val="center"/>
+            </w:pPr>
+            <w:r>
+              <w:t>company</w:t>
+            </w:r>
+          </w:p>
+        </w:tc>
+        <w:tc>
+          <w:tcPr>
+            <w:tcW w:w="2952" w:type="dxa"/>
+          </w:tcPr>
+          <w:p>
+            <w:pPr>
+              <w:jc w:val="center"/>
+            </w:pPr>
+            <w:r>
+              <w:t>number</w:t>
+            </w:r>
+            <w:r>
+              <w:t xml:space="preserve"> </w:t>
+            </w:r>
+            <w:r>
+              <w:t>Of</w:t>
+            </w:r>
+            <w:r>
+              <w:t xml:space="preserve"> </w:t>
+            </w:r>
+            <w:r>
+              <w:t>Employees</w:t>
+            </w:r>
+          </w:p>
+        </w:tc>
+        <w:tc>
+          <w:tcPr>
+            <w:tcW w:w="2952" w:type="dxa"/>
+          </w:tcPr>
+          <w:p>
+            <w:pPr>
+              <w:jc w:val="center"/>
+            </w:pPr>
+            <w:r>
+              <w:t>dataset 2,3</w:t>
+            </w:r>
+          </w:p>
+        </w:tc>
+      </w:tr>
+      <w:tr>
+        <w:tc>
+          <w:tcPr>
+            <w:tcW w:w="2952" w:type="dxa"/>
+          </w:tcPr>
+          <w:p>
+            <w:pPr>
+              <w:jc w:val="center"/>
+            </w:pPr>
+            <w:r>
+              <w:t>company</w:t>
+            </w:r>
+          </w:p>
+        </w:tc>
+        <w:tc>
+          <w:tcPr>
+            <w:tcW w:w="2952" w:type="dxa"/>
+          </w:tcPr>
+          <w:p>
+            <w:pPr>
+              <w:jc w:val="center"/>
+            </w:pPr>
+            <w:r>
+              <w:t>founding year/ date founded</w:t>
+            </w:r>
+          </w:p>
+        </w:tc>
+        <w:tc>
+          <w:tcPr>
+            <w:tcW w:w="2952" w:type="dxa"/>
+          </w:tcPr>
+          <w:p>
+            <w:pPr>
+              <w:jc w:val="center"/>
+            </w:pPr>
+            <w:r>
+              <w:t>dataset 2,3</w:t>
+            </w:r>
+          </w:p>
+        </w:tc>
+      </w:tr>
+      <w:tr>
+        <w:tc>
+          <w:tcPr>
+            <w:tcW w:w="2952" w:type="dxa"/>
+          </w:tcPr>
+          <w:p>
+            <w:pPr>
+              <w:jc w:val="center"/>
+            </w:pPr>
             <w:bookmarkStart w:id="0" w:name="_GoBack"/>
             <w:bookmarkEnd w:id="0"/>
-            <w:r>
-              <w:t>4</w:t>
-            </w:r>
-          </w:p>
-        </w:tc>
-      </w:tr>
-      <w:tr>
-        <w:tc>
-          <w:tcPr>
-            <w:tcW w:w="2952" w:type="dxa"/>
-          </w:tcPr>
-          <w:p>
-            <w:pPr>
-              <w:jc w:val="center"/>
-            </w:pPr>
-            <w:r>
-              <w:t>company</w:t>
-            </w:r>
-          </w:p>
-        </w:tc>
-        <w:tc>
-          <w:tcPr>
-            <w:tcW w:w="2952" w:type="dxa"/>
-          </w:tcPr>
-          <w:p>
-            <w:pPr>
-              <w:jc w:val="center"/>
-            </w:pPr>
-            <w:r>
-              <w:t>industry</w:t>
-            </w:r>
-          </w:p>
-        </w:tc>
-        <w:tc>
-          <w:tcPr>
-            <w:tcW w:w="2952" w:type="dxa"/>
-          </w:tcPr>
-          <w:p>
-            <w:pPr>
-              <w:jc w:val="center"/>
-            </w:pPr>
-            <w:r>
-              <w:t xml:space="preserve">dataset </w:t>
-            </w:r>
-            <w:r>
-              <w:rPr>
-                <w:color w:val="FF0000"/>
-              </w:rPr>
-              <w:t>1</w:t>
-            </w:r>
-            <w:r>
-              <w:rPr>
-                <w:rFonts w:hint="eastAsia"/>
-              </w:rPr>
-              <w:t>,</w:t>
-            </w:r>
-            <w:r>
-              <w:t>2,3</w:t>
-            </w:r>
-          </w:p>
-        </w:tc>
-      </w:tr>
-      <w:tr>
-        <w:tc>
-          <w:tcPr>
-            <w:tcW w:w="2952" w:type="dxa"/>
-          </w:tcPr>
-          <w:p>
-            <w:pPr>
-              <w:jc w:val="center"/>
-            </w:pPr>
-            <w:r>
-              <w:t>company</w:t>
-            </w:r>
-          </w:p>
-        </w:tc>
-        <w:tc>
-          <w:tcPr>
-            <w:tcW w:w="2952" w:type="dxa"/>
-          </w:tcPr>
-          <w:p>
-            <w:pPr>
-              <w:jc w:val="center"/>
-            </w:pPr>
-            <w:r>
-              <w:rPr>
-                <w:color w:val="FF0000"/>
-              </w:rPr>
-              <w:t>S</w:t>
-            </w:r>
-            <w:r>
-              <w:rPr>
-                <w:rFonts w:hint="eastAsia"/>
-                <w:color w:val="FF0000"/>
-              </w:rPr>
-              <w:t>ales</w:t>
-            </w:r>
-            <w:r>
-              <w:rPr>
-                <w:color w:val="FF0000"/>
-              </w:rPr>
-              <w:t>/</w:t>
-            </w:r>
-            <w:r>
-              <w:t>revenue</w:t>
-            </w:r>
-          </w:p>
-        </w:tc>
-        <w:tc>
-          <w:tcPr>
-            <w:tcW w:w="2952" w:type="dxa"/>
-          </w:tcPr>
-          <w:p>
-            <w:pPr>
-              <w:jc w:val="center"/>
-            </w:pPr>
-            <w:r>
-              <w:t xml:space="preserve">dataset </w:t>
-            </w:r>
-            <w:r>
-              <w:rPr>
-                <w:color w:val="FF0000"/>
-              </w:rPr>
-              <w:t>1</w:t>
-            </w:r>
-            <w:r>
-              <w:rPr>
-                <w:color w:val="FF0000"/>
-              </w:rPr>
-              <w:t>,</w:t>
-            </w:r>
-            <w:r>
-              <w:t>2</w:t>
-            </w:r>
-            <w:r>
-              <w:t>, 3</w:t>
-            </w:r>
-          </w:p>
-        </w:tc>
-      </w:tr>
-      <w:tr>
-        <w:tc>
-          <w:tcPr>
-            <w:tcW w:w="2952" w:type="dxa"/>
-          </w:tcPr>
-          <w:p>
-            <w:pPr>
-              <w:jc w:val="center"/>
-            </w:pPr>
-            <w:r>
-              <w:t>company</w:t>
-            </w:r>
-          </w:p>
-        </w:tc>
-        <w:tc>
-          <w:tcPr>
-            <w:tcW w:w="2952" w:type="dxa"/>
-          </w:tcPr>
-          <w:p>
-            <w:pPr>
-              <w:jc w:val="center"/>
-            </w:pPr>
-            <w:r>
-              <w:t>number</w:t>
-            </w:r>
-            <w:r>
-              <w:t xml:space="preserve"> </w:t>
-            </w:r>
-            <w:r>
-              <w:t>Of</w:t>
-            </w:r>
-            <w:r>
-              <w:t xml:space="preserve"> </w:t>
-            </w:r>
-            <w:r>
-              <w:t>Employees</w:t>
-            </w:r>
-          </w:p>
-        </w:tc>
-        <w:tc>
-          <w:tcPr>
-            <w:tcW w:w="2952" w:type="dxa"/>
-          </w:tcPr>
-          <w:p>
-            <w:pPr>
-              <w:jc w:val="center"/>
-            </w:pPr>
-            <w:r>
-              <w:t>dataset 2,3</w:t>
-            </w:r>
-          </w:p>
-        </w:tc>
-      </w:tr>
-      <w:tr>
-        <w:tc>
-          <w:tcPr>
-            <w:tcW w:w="2952" w:type="dxa"/>
-          </w:tcPr>
-          <w:p>
-            <w:pPr>
-              <w:jc w:val="center"/>
-            </w:pPr>
-            <w:r>
-              <w:t>company</w:t>
-            </w:r>
-          </w:p>
-        </w:tc>
-        <w:tc>
-          <w:tcPr>
-            <w:tcW w:w="2952" w:type="dxa"/>
-          </w:tcPr>
-          <w:p>
-            <w:pPr>
-              <w:jc w:val="center"/>
-            </w:pPr>
-            <w:r>
-              <w:t>founding year/ date founded</w:t>
-            </w:r>
-          </w:p>
-        </w:tc>
-        <w:tc>
-          <w:tcPr>
-            <w:tcW w:w="2952" w:type="dxa"/>
-          </w:tcPr>
-          <w:p>
-            <w:pPr>
-              <w:jc w:val="center"/>
-            </w:pPr>
-            <w:r>
-              <w:t>dataset 2,3</w:t>
-            </w:r>
-          </w:p>
-        </w:tc>
-      </w:tr>
-      <w:tr>
-        <w:tc>
-          <w:tcPr>
-            <w:tcW w:w="2952" w:type="dxa"/>
-          </w:tcPr>
-          <w:p>
-            <w:pPr>
-              <w:jc w:val="center"/>
-              <w:rPr>
-                <w:color w:val="FF0000"/>
-              </w:rPr>
-            </w:pPr>
-            <w:r>
-              <w:rPr>
-                <w:color w:val="FF0000"/>
-              </w:rPr>
-              <w:t>company</w:t>
-            </w:r>
-          </w:p>
-        </w:tc>
-        <w:tc>
-          <w:tcPr>
-            <w:tcW w:w="2952" w:type="dxa"/>
-          </w:tcPr>
-          <w:p>
-            <w:pPr>
-              <w:jc w:val="center"/>
-              <w:rPr>
-                <w:color w:val="FF0000"/>
-              </w:rPr>
-            </w:pPr>
-            <w:r>
-              <w:rPr>
-                <w:color w:val="FF0000"/>
-              </w:rPr>
-              <w:t>headqu</w:t>
-            </w:r>
-            <w:r>
-              <w:rPr>
-                <w:color w:val="FF0000"/>
-              </w:rPr>
-              <w:t>a</w:t>
-            </w:r>
-            <w:r>
-              <w:rPr>
-                <w:color w:val="FF0000"/>
-              </w:rPr>
-              <w:t>rters</w:t>
-            </w:r>
-          </w:p>
-        </w:tc>
-        <w:tc>
-          <w:tcPr>
-            <w:tcW w:w="2952" w:type="dxa"/>
-          </w:tcPr>
-          <w:p>
-            <w:pPr>
-              <w:jc w:val="center"/>
-              <w:rPr>
-                <w:color w:val="FF0000"/>
-              </w:rPr>
-            </w:pPr>
-            <w:r>
-              <w:rPr>
-                <w:color w:val="FF0000"/>
-              </w:rPr>
-              <w:t>dataset 2</w:t>
-            </w:r>
-            <w:r>
-              <w:rPr>
-                <w:color w:val="FF0000"/>
-              </w:rPr>
-              <w:t>,3</w:t>
-            </w:r>
-          </w:p>
-        </w:tc>
-      </w:tr>
-      <w:tr>
-        <w:tc>
-          <w:tcPr>
-            <w:tcW w:w="2952" w:type="dxa"/>
-          </w:tcPr>
-          <w:p>
-            <w:pPr>
-              <w:jc w:val="center"/>
-            </w:pPr>
             <w:r>
               <w:t>company</w:t>
             </w:r>
@@ -802,9 +727,11 @@
             <w:pPr>
               <w:jc w:val="center"/>
             </w:pPr>
+            <w:proofErr w:type="spellStart"/>
             <w:r>
               <w:t>keyPeople</w:t>
             </w:r>
+            <w:proofErr w:type="spellEnd"/>
             <w:r>
               <w:t>/ leadership</w:t>
             </w:r>
@@ -866,7 +793,13 @@
               <w:jc w:val="center"/>
             </w:pPr>
             <w:r>
-              <w:t>dataset 4</w:t>
+              <w:t xml:space="preserve">dataset </w:t>
+            </w:r>
+            <w:r>
+              <w:t>2,3,</w:t>
+            </w:r>
+            <w:r>
+              <w:t>4</w:t>
             </w:r>
           </w:p>
         </w:tc>
@@ -1006,11 +939,21 @@
       <w:r>
         <w:t xml:space="preserve"> </w:t>
       </w:r>
+      <w:proofErr w:type="spellStart"/>
+      <w:proofErr w:type="gramStart"/>
       <w:r>
         <w:rPr>
           <w:rFonts w:hint="eastAsia"/>
         </w:rPr>
-        <w:t>forbes file</w:t>
+        <w:t>forbes</w:t>
+      </w:r>
+      <w:proofErr w:type="spellEnd"/>
+      <w:proofErr w:type="gramEnd"/>
+      <w:r>
+        <w:rPr>
+          <w:rFonts w:hint="eastAsia"/>
+        </w:rPr>
+        <w:t xml:space="preserve"> file</w:t>
       </w:r>
     </w:p>
     <w:p>
@@ -1020,9 +963,11 @@
       <w:r>
         <w:t xml:space="preserve"> </w:t>
       </w:r>
+      <w:proofErr w:type="spellStart"/>
       <w:r>
         <w:t>dbpedia</w:t>
       </w:r>
+      <w:proofErr w:type="spellEnd"/>
     </w:p>
     <w:p>
       <w:r>
@@ -1088,12 +1033,20 @@
         <w:t>entities</w:t>
       </w:r>
       <w:r>
-        <w:t xml:space="preserve"> in DBpedia and Freebase</w:t>
+        <w:t xml:space="preserve"> in </w:t>
+      </w:r>
+      <w:proofErr w:type="spellStart"/>
+      <w:r>
+        <w:t>DBpedia</w:t>
+      </w:r>
+      <w:proofErr w:type="spellEnd"/>
+      <w:r>
+        <w:t xml:space="preserve"> and Freebase</w:t>
       </w:r>
     </w:p>
     <w:tbl>
       <w:tblPr>
-        <w:tblStyle w:val="Tabellenraster"/>
+        <w:tblStyle w:val="TableGrid"/>
         <w:tblW w:w="0" w:type="auto"/>
         <w:tblLook w:val="04A0" w:firstRow="1" w:lastRow="0" w:firstColumn="1" w:lastColumn="0" w:noHBand="0" w:noVBand="1"/>
       </w:tblPr>
@@ -1119,8 +1072,13 @@
           </w:tcPr>
           <w:p>
             <w:r>
-              <w:t>company in DBPedia</w:t>
-            </w:r>
+              <w:t xml:space="preserve">company in </w:t>
+            </w:r>
+            <w:proofErr w:type="spellStart"/>
+            <w:r>
+              <w:t>DBPedia</w:t>
+            </w:r>
+            <w:proofErr w:type="spellEnd"/>
           </w:p>
         </w:tc>
         <w:tc>
@@ -1160,8 +1118,13 @@
             <w:tcW w:w="2952" w:type="dxa"/>
           </w:tcPr>
           <w:p>
-            <w:r>
-              <w:t xml:space="preserve">Aldermore </w:t>
+            <w:proofErr w:type="spellStart"/>
+            <w:r>
+              <w:t>Aldermore</w:t>
+            </w:r>
+            <w:proofErr w:type="spellEnd"/>
+            <w:r>
+              <w:t xml:space="preserve"> </w:t>
             </w:r>
           </w:p>
         </w:tc>
@@ -1451,7 +1414,7 @@
 </file>
 
 <file path=word/styles.xml><?xml version="1.0" encoding="utf-8"?>
-<w:styles xmlns:mc="http://schemas.openxmlformats.org/markup-compatibility/2006" xmlns:r="http://schemas.openxmlformats.org/officeDocument/2006/relationships" xmlns:w="http://schemas.openxmlformats.org/wordprocessingml/2006/main" xmlns:w14="http://schemas.microsoft.com/office/word/2010/wordml" xmlns:w15="http://schemas.microsoft.com/office/word/2012/wordml" xmlns:w16se="http://schemas.microsoft.com/office/word/2015/wordml/symex" mc:Ignorable="w14 w15 w16se">
+<w:styles xmlns:mc="http://schemas.openxmlformats.org/markup-compatibility/2006" xmlns:r="http://schemas.openxmlformats.org/officeDocument/2006/relationships" xmlns:w="http://schemas.openxmlformats.org/wordprocessingml/2006/main" xmlns:w14="http://schemas.microsoft.com/office/word/2010/wordml" xmlns:w15="http://schemas.microsoft.com/office/word/2012/wordml" mc:Ignorable="w14 w15">
   <w:docDefaults>
     <w:rPrDefault>
       <w:rPr>
@@ -1840,17 +1803,17 @@
     <w:lsdException w:name="List Table 6 Colorful Accent 6" w:uiPriority="51"/>
     <w:lsdException w:name="List Table 7 Colorful Accent 6" w:uiPriority="52"/>
   </w:latentStyles>
-  <w:style w:type="paragraph" w:default="1" w:styleId="Standard">
+  <w:style w:type="paragraph" w:default="1" w:styleId="Normal">
     <w:name w:val="Normal"/>
     <w:qFormat/>
   </w:style>
-  <w:style w:type="character" w:default="1" w:styleId="Absatz-Standardschriftart">
+  <w:style w:type="character" w:default="1" w:styleId="DefaultParagraphFont">
     <w:name w:val="Default Paragraph Font"/>
     <w:uiPriority w:val="1"/>
     <w:semiHidden/>
     <w:unhideWhenUsed/>
   </w:style>
-  <w:style w:type="table" w:default="1" w:styleId="NormaleTabelle">
+  <w:style w:type="table" w:default="1" w:styleId="TableNormal">
     <w:name w:val="Normal Table"/>
     <w:uiPriority w:val="99"/>
     <w:semiHidden/>
@@ -1865,7 +1828,7 @@
       </w:tblCellMar>
     </w:tblPr>
   </w:style>
-  <w:style w:type="numbering" w:default="1" w:styleId="KeineListe">
+  <w:style w:type="numbering" w:default="1" w:styleId="NoList">
     <w:name w:val="No List"/>
     <w:uiPriority w:val="99"/>
     <w:semiHidden/>
@@ -1873,7 +1836,7 @@
   </w:style>
   <w:style w:type="character" w:styleId="Hyperlink">
     <w:name w:val="Hyperlink"/>
-    <w:basedOn w:val="Absatz-Standardschriftart"/>
+    <w:basedOn w:val="DefaultParagraphFont"/>
     <w:uiPriority w:val="99"/>
     <w:unhideWhenUsed/>
     <w:rsid w:val="00B303D8"/>
@@ -1882,9 +1845,9 @@
       <w:u w:val="single"/>
     </w:rPr>
   </w:style>
-  <w:style w:type="table" w:styleId="Tabellenraster">
+  <w:style w:type="table" w:styleId="TableGrid">
     <w:name w:val="Table Grid"/>
-    <w:basedOn w:val="NormaleTabelle"/>
+    <w:basedOn w:val="TableNormal"/>
     <w:uiPriority w:val="59"/>
     <w:rsid w:val="00AB6523"/>
     <w:pPr>
@@ -1901,9 +1864,9 @@
       </w:tblBorders>
     </w:tblPr>
   </w:style>
-  <w:style w:type="table" w:styleId="MittlereListe1">
+  <w:style w:type="table" w:styleId="MediumList1">
     <w:name w:val="Medium List 1"/>
-    <w:basedOn w:val="NormaleTabelle"/>
+    <w:basedOn w:val="TableNormal"/>
     <w:uiPriority w:val="65"/>
     <w:rsid w:val="00AB6523"/>
     <w:pPr>
@@ -1978,9 +1941,9 @@
       </w:tcPr>
     </w:tblStylePr>
   </w:style>
-  <w:style w:type="table" w:styleId="MittlereSchattierung2">
+  <w:style w:type="table" w:styleId="MediumShading2">
     <w:name w:val="Medium Shading 2"/>
-    <w:basedOn w:val="NormaleTabelle"/>
+    <w:basedOn w:val="TableNormal"/>
     <w:uiPriority w:val="64"/>
     <w:rsid w:val="00AB6523"/>
     <w:pPr>
@@ -2122,7 +2085,7 @@
   </w:style>
   <w:style w:type="table" w:customStyle="1" w:styleId="1">
     <w:name w:val="样式1"/>
-    <w:basedOn w:val="TabelleListe3"/>
+    <w:basedOn w:val="TableList3"/>
     <w:uiPriority w:val="99"/>
     <w:rsid w:val="005C5DBF"/>
     <w:pPr>
@@ -2181,9 +2144,9 @@
       </w:tcPr>
     </w:tblStylePr>
   </w:style>
-  <w:style w:type="table" w:styleId="TabelleListe3">
+  <w:style w:type="table" w:styleId="TableList3">
     <w:name w:val="Table List 3"/>
-    <w:basedOn w:val="NormaleTabelle"/>
+    <w:basedOn w:val="TableNormal"/>
     <w:uiPriority w:val="99"/>
     <w:semiHidden/>
     <w:unhideWhenUsed/>

</xml_diff>

<commit_message>
Added data possible fusion strategies for each attribute
</commit_message>
<xml_diff>
--- a/data/ForbesPlan/Forbes-integrated schema.docx
+++ b/data/ForbesPlan/Forbes-integrated schema.docx
@@ -1,6 +1,6 @@
 
 <file path=word/document.xml><?xml version="1.0" encoding="utf-8"?>
-<w:document xmlns:wpc="http://schemas.microsoft.com/office/word/2010/wordprocessingCanvas" xmlns:mc="http://schemas.openxmlformats.org/markup-compatibility/2006" xmlns:o="urn:schemas-microsoft-com:office:office" xmlns:r="http://schemas.openxmlformats.org/officeDocument/2006/relationships" xmlns:m="http://schemas.openxmlformats.org/officeDocument/2006/math" xmlns:v="urn:schemas-microsoft-com:vml" xmlns:wp14="http://schemas.microsoft.com/office/word/2010/wordprocessingDrawing" xmlns:wp="http://schemas.openxmlformats.org/drawingml/2006/wordprocessingDrawing" xmlns:w10="urn:schemas-microsoft-com:office:word" xmlns:w="http://schemas.openxmlformats.org/wordprocessingml/2006/main" xmlns:w14="http://schemas.microsoft.com/office/word/2010/wordml" xmlns:w15="http://schemas.microsoft.com/office/word/2012/wordml" xmlns:wpg="http://schemas.microsoft.com/office/word/2010/wordprocessingGroup" xmlns:wpi="http://schemas.microsoft.com/office/word/2010/wordprocessingInk" xmlns:wne="http://schemas.microsoft.com/office/word/2006/wordml" xmlns:wps="http://schemas.microsoft.com/office/word/2010/wordprocessingShape" mc:Ignorable="w14 w15 wp14">
+<w:document xmlns:wpc="http://schemas.microsoft.com/office/word/2010/wordprocessingCanvas" xmlns:cx="http://schemas.microsoft.com/office/drawing/2014/chartex" xmlns:cx1="http://schemas.microsoft.com/office/drawing/2015/9/8/chartex" xmlns:mc="http://schemas.openxmlformats.org/markup-compatibility/2006" xmlns:o="urn:schemas-microsoft-com:office:office" xmlns:r="http://schemas.openxmlformats.org/officeDocument/2006/relationships" xmlns:m="http://schemas.openxmlformats.org/officeDocument/2006/math" xmlns:v="urn:schemas-microsoft-com:vml" xmlns:wp14="http://schemas.microsoft.com/office/word/2010/wordprocessingDrawing" xmlns:wp="http://schemas.openxmlformats.org/drawingml/2006/wordprocessingDrawing" xmlns:w10="urn:schemas-microsoft-com:office:word" xmlns:w="http://schemas.openxmlformats.org/wordprocessingml/2006/main" xmlns:w14="http://schemas.microsoft.com/office/word/2010/wordml" xmlns:w15="http://schemas.microsoft.com/office/word/2012/wordml" xmlns:w16se="http://schemas.microsoft.com/office/word/2015/wordml/symex" xmlns:wpg="http://schemas.microsoft.com/office/word/2010/wordprocessingGroup" xmlns:wpi="http://schemas.microsoft.com/office/word/2010/wordprocessingInk" xmlns:wne="http://schemas.microsoft.com/office/word/2006/wordml" xmlns:wps="http://schemas.microsoft.com/office/word/2010/wordprocessingShape" mc:Ignorable="w14 w15 w16se wp14">
   <w:body>
     <w:p>
       <w:pPr>
@@ -30,9 +30,10 @@
         <w:tblLook w:val="04A0" w:firstRow="1" w:lastRow="0" w:firstColumn="1" w:lastColumn="0" w:noHBand="0" w:noVBand="1"/>
       </w:tblPr>
       <w:tblGrid>
-        <w:gridCol w:w="2952"/>
-        <w:gridCol w:w="2952"/>
-        <w:gridCol w:w="2952"/>
+        <w:gridCol w:w="2486"/>
+        <w:gridCol w:w="2430"/>
+        <w:gridCol w:w="1855"/>
+        <w:gridCol w:w="2085"/>
       </w:tblGrid>
       <w:tr>
         <w:trPr>
@@ -40,7 +41,7 @@
         </w:trPr>
         <w:tc>
           <w:tcPr>
-            <w:tcW w:w="2952" w:type="dxa"/>
+            <w:tcW w:w="2486" w:type="dxa"/>
           </w:tcPr>
           <w:p>
             <w:pPr>
@@ -58,7 +59,7 @@
         </w:tc>
         <w:tc>
           <w:tcPr>
-            <w:tcW w:w="2952" w:type="dxa"/>
+            <w:tcW w:w="2430" w:type="dxa"/>
           </w:tcPr>
           <w:p>
             <w:pPr>
@@ -76,7 +77,7 @@
         </w:tc>
         <w:tc>
           <w:tcPr>
-            <w:tcW w:w="2952" w:type="dxa"/>
+            <w:tcW w:w="1855" w:type="dxa"/>
           </w:tcPr>
           <w:p>
             <w:pPr>
@@ -92,11 +93,42 @@
             </w:r>
           </w:p>
         </w:tc>
-      </w:tr>
-      <w:tr>
-        <w:tc>
-          <w:tcPr>
-            <w:tcW w:w="2952" w:type="dxa"/>
+        <w:tc>
+          <w:tcPr>
+            <w:tcW w:w="2085" w:type="dxa"/>
+          </w:tcPr>
+          <w:p>
+            <w:pPr>
+              <w:jc w:val="center"/>
+              <w:rPr>
+                <w:color w:val="161616"/>
+                <w:sz w:val="18"/>
+                <w:szCs w:val="28"/>
+              </w:rPr>
+            </w:pPr>
+            <w:r>
+              <w:rPr>
+                <w:color w:val="161616"/>
+                <w:sz w:val="18"/>
+                <w:szCs w:val="28"/>
+              </w:rPr>
+              <w:t>Conflict resolution</w:t>
+            </w:r>
+            <w:r>
+              <w:rPr>
+                <w:color w:val="161616"/>
+                <w:sz w:val="18"/>
+                <w:szCs w:val="28"/>
+              </w:rPr>
+              <w:t xml:space="preserve"> strategies</w:t>
+            </w:r>
+          </w:p>
+        </w:tc>
+      </w:tr>
+      <w:tr>
+        <w:tc>
+          <w:tcPr>
+            <w:tcW w:w="2486" w:type="dxa"/>
           </w:tcPr>
           <w:p>
             <w:pPr>
@@ -109,7 +141,7 @@
         </w:tc>
         <w:tc>
           <w:tcPr>
-            <w:tcW w:w="2952" w:type="dxa"/>
+            <w:tcW w:w="2430" w:type="dxa"/>
           </w:tcPr>
           <w:p>
             <w:pPr>
@@ -125,7 +157,7 @@
         </w:tc>
         <w:tc>
           <w:tcPr>
-            <w:tcW w:w="2952" w:type="dxa"/>
+            <w:tcW w:w="1855" w:type="dxa"/>
           </w:tcPr>
           <w:p>
             <w:pPr>
@@ -145,11 +177,9 @@
             </w:r>
           </w:p>
         </w:tc>
-      </w:tr>
-      <w:tr>
-        <w:tc>
-          <w:tcPr>
-            <w:tcW w:w="2952" w:type="dxa"/>
+        <w:tc>
+          <w:tcPr>
+            <w:tcW w:w="2085" w:type="dxa"/>
           </w:tcPr>
           <w:p>
             <w:pPr>
@@ -157,17 +187,42 @@
             </w:pPr>
             <w:proofErr w:type="spellStart"/>
             <w:r>
-              <w:t>company,</w:t>
-            </w:r>
-            <w:r>
-              <w:t>location</w:t>
+              <w:t>LongestString</w:t>
             </w:r>
             <w:proofErr w:type="spellEnd"/>
-          </w:p>
-        </w:tc>
-        <w:tc>
-          <w:tcPr>
-            <w:tcW w:w="2952" w:type="dxa"/>
+            <w:r>
+              <w:t xml:space="preserve">, </w:t>
+            </w:r>
+            <w:proofErr w:type="spellStart"/>
+            <w:r>
+              <w:t>FavourSources</w:t>
+            </w:r>
+            <w:proofErr w:type="spellEnd"/>
+            <w:r>
+              <w:t>, Voting</w:t>
+            </w:r>
+          </w:p>
+        </w:tc>
+      </w:tr>
+      <w:tr>
+        <w:tc>
+          <w:tcPr>
+            <w:tcW w:w="2486" w:type="dxa"/>
+          </w:tcPr>
+          <w:p>
+            <w:pPr>
+              <w:jc w:val="center"/>
+            </w:pPr>
+            <w:proofErr w:type="spellStart"/>
+            <w:r>
+              <w:t>company,location</w:t>
+            </w:r>
+            <w:proofErr w:type="spellEnd"/>
+          </w:p>
+        </w:tc>
+        <w:tc>
+          <w:tcPr>
+            <w:tcW w:w="2430" w:type="dxa"/>
           </w:tcPr>
           <w:p>
             <w:pPr>
@@ -180,17 +235,14 @@
         </w:tc>
         <w:tc>
           <w:tcPr>
-            <w:tcW w:w="2952" w:type="dxa"/>
-          </w:tcPr>
-          <w:p>
-            <w:pPr>
-              <w:jc w:val="center"/>
-            </w:pPr>
-            <w:r>
-              <w:t>d</w:t>
-            </w:r>
-            <w:r>
-              <w:t>ataset</w:t>
+            <w:tcW w:w="1855" w:type="dxa"/>
+          </w:tcPr>
+          <w:p>
+            <w:pPr>
+              <w:jc w:val="center"/>
+            </w:pPr>
+            <w:r>
+              <w:t>dataset</w:t>
             </w:r>
             <w:r>
               <w:rPr>
@@ -199,24 +251,97 @@
               <w:t xml:space="preserve"> 1</w:t>
             </w:r>
             <w:r>
+              <w:t>,2,3,4</w:t>
+            </w:r>
+          </w:p>
+        </w:tc>
+        <w:tc>
+          <w:tcPr>
+            <w:tcW w:w="2085" w:type="dxa"/>
+          </w:tcPr>
+          <w:p>
+            <w:pPr>
+              <w:jc w:val="center"/>
+            </w:pPr>
+            <w:r>
+              <w:t>Voting</w:t>
+            </w:r>
+          </w:p>
+        </w:tc>
+      </w:tr>
+      <w:tr>
+        <w:tc>
+          <w:tcPr>
+            <w:tcW w:w="2486" w:type="dxa"/>
+          </w:tcPr>
+          <w:p>
+            <w:pPr>
+              <w:jc w:val="center"/>
+            </w:pPr>
+            <w:r>
+              <w:t>company</w:t>
+            </w:r>
+          </w:p>
+        </w:tc>
+        <w:tc>
+          <w:tcPr>
+            <w:tcW w:w="2430" w:type="dxa"/>
+          </w:tcPr>
+          <w:p>
+            <w:pPr>
+              <w:jc w:val="center"/>
+            </w:pPr>
+            <w:r>
+              <w:t>industries</w:t>
+            </w:r>
+          </w:p>
+        </w:tc>
+        <w:tc>
+          <w:tcPr>
+            <w:tcW w:w="1855" w:type="dxa"/>
+          </w:tcPr>
+          <w:p>
+            <w:pPr>
+              <w:jc w:val="center"/>
+            </w:pPr>
+            <w:r>
+              <w:t xml:space="preserve">dataset </w:t>
+            </w:r>
+            <w:r>
+              <w:rPr>
+                <w:color w:val="FF0000"/>
+              </w:rPr>
+              <w:t>1</w:t>
+            </w:r>
+            <w:r>
+              <w:rPr>
+                <w:rFonts w:hint="eastAsia"/>
+              </w:rPr>
               <w:t>,</w:t>
             </w:r>
             <w:r>
-              <w:t>2,</w:t>
-            </w:r>
-            <w:r>
-              <w:t>3,</w:t>
-            </w:r>
-            <w:r>
-              <w:t>4</w:t>
-            </w:r>
-          </w:p>
-        </w:tc>
-      </w:tr>
-      <w:tr>
-        <w:tc>
-          <w:tcPr>
-            <w:tcW w:w="2952" w:type="dxa"/>
+              <w:t>2,3</w:t>
+            </w:r>
+          </w:p>
+        </w:tc>
+        <w:tc>
+          <w:tcPr>
+            <w:tcW w:w="2085" w:type="dxa"/>
+          </w:tcPr>
+          <w:p>
+            <w:pPr>
+              <w:jc w:val="center"/>
+            </w:pPr>
+            <w:r>
+              <w:t>Union</w:t>
+            </w:r>
+          </w:p>
+        </w:tc>
+      </w:tr>
+      <w:tr>
+        <w:tc>
+          <w:tcPr>
+            <w:tcW w:w="2486" w:type="dxa"/>
           </w:tcPr>
           <w:p>
             <w:pPr>
@@ -229,63 +354,7 @@
         </w:tc>
         <w:tc>
           <w:tcPr>
-            <w:tcW w:w="2952" w:type="dxa"/>
-          </w:tcPr>
-          <w:p>
-            <w:pPr>
-              <w:jc w:val="center"/>
-            </w:pPr>
-            <w:r>
-              <w:t>industry</w:t>
-            </w:r>
-          </w:p>
-        </w:tc>
-        <w:tc>
-          <w:tcPr>
-            <w:tcW w:w="2952" w:type="dxa"/>
-          </w:tcPr>
-          <w:p>
-            <w:pPr>
-              <w:jc w:val="center"/>
-            </w:pPr>
-            <w:r>
-              <w:t xml:space="preserve">dataset </w:t>
-            </w:r>
-            <w:r>
-              <w:rPr>
-                <w:color w:val="FF0000"/>
-              </w:rPr>
-              <w:t>1</w:t>
-            </w:r>
-            <w:r>
-              <w:rPr>
-                <w:rFonts w:hint="eastAsia"/>
-              </w:rPr>
-              <w:t>,</w:t>
-            </w:r>
-            <w:r>
-              <w:t>2,3</w:t>
-            </w:r>
-          </w:p>
-        </w:tc>
-      </w:tr>
-      <w:tr>
-        <w:tc>
-          <w:tcPr>
-            <w:tcW w:w="2952" w:type="dxa"/>
-          </w:tcPr>
-          <w:p>
-            <w:pPr>
-              <w:jc w:val="center"/>
-            </w:pPr>
-            <w:r>
-              <w:t>company</w:t>
-            </w:r>
-          </w:p>
-        </w:tc>
-        <w:tc>
-          <w:tcPr>
-            <w:tcW w:w="2952" w:type="dxa"/>
+            <w:tcW w:w="2430" w:type="dxa"/>
           </w:tcPr>
           <w:p>
             <w:pPr>
@@ -317,7 +386,7 @@
         </w:tc>
         <w:tc>
           <w:tcPr>
-            <w:tcW w:w="2952" w:type="dxa"/>
+            <w:tcW w:w="1855" w:type="dxa"/>
           </w:tcPr>
           <w:p>
             <w:pPr>
@@ -346,11 +415,26 @@
             </w:r>
           </w:p>
         </w:tc>
-      </w:tr>
-      <w:tr>
-        <w:tc>
-          <w:tcPr>
-            <w:tcW w:w="2952" w:type="dxa"/>
+        <w:tc>
+          <w:tcPr>
+            <w:tcW w:w="2085" w:type="dxa"/>
+          </w:tcPr>
+          <w:p>
+            <w:pPr>
+              <w:jc w:val="center"/>
+            </w:pPr>
+            <w:proofErr w:type="spellStart"/>
+            <w:r>
+              <w:t>FavourSources</w:t>
+            </w:r>
+            <w:proofErr w:type="spellEnd"/>
+          </w:p>
+        </w:tc>
+      </w:tr>
+      <w:tr>
+        <w:tc>
+          <w:tcPr>
+            <w:tcW w:w="2486" w:type="dxa"/>
           </w:tcPr>
           <w:p>
             <w:pPr>
@@ -363,7 +447,7 @@
         </w:tc>
         <w:tc>
           <w:tcPr>
-            <w:tcW w:w="2952" w:type="dxa"/>
+            <w:tcW w:w="2430" w:type="dxa"/>
           </w:tcPr>
           <w:p>
             <w:pPr>
@@ -388,7 +472,7 @@
         </w:tc>
         <w:tc>
           <w:tcPr>
-            <w:tcW w:w="2952" w:type="dxa"/>
+            <w:tcW w:w="1855" w:type="dxa"/>
           </w:tcPr>
           <w:p>
             <w:pPr>
@@ -399,11 +483,28 @@
             </w:r>
           </w:p>
         </w:tc>
-      </w:tr>
-      <w:tr>
-        <w:tc>
-          <w:tcPr>
-            <w:tcW w:w="2952" w:type="dxa"/>
+        <w:tc>
+          <w:tcPr>
+            <w:tcW w:w="2085" w:type="dxa"/>
+          </w:tcPr>
+          <w:p>
+            <w:pPr>
+              <w:jc w:val="center"/>
+            </w:pPr>
+            <w:r>
+              <w:t>Average,</w:t>
+            </w:r>
+            <w:r>
+              <w:br/>
+              <w:t>Growth: Max</w:t>
+            </w:r>
+          </w:p>
+        </w:tc>
+      </w:tr>
+      <w:tr>
+        <w:tc>
+          <w:tcPr>
+            <w:tcW w:w="2486" w:type="dxa"/>
           </w:tcPr>
           <w:p>
             <w:pPr>
@@ -416,7 +517,7 @@
         </w:tc>
         <w:tc>
           <w:tcPr>
-            <w:tcW w:w="2952" w:type="dxa"/>
+            <w:tcW w:w="2430" w:type="dxa"/>
           </w:tcPr>
           <w:p>
             <w:pPr>
@@ -429,7 +530,7 @@
         </w:tc>
         <w:tc>
           <w:tcPr>
-            <w:tcW w:w="2952" w:type="dxa"/>
+            <w:tcW w:w="1855" w:type="dxa"/>
           </w:tcPr>
           <w:p>
             <w:pPr>
@@ -440,18 +541,51 @@
             </w:r>
           </w:p>
         </w:tc>
-      </w:tr>
-      <w:tr>
-        <w:tc>
-          <w:tcPr>
-            <w:tcW w:w="2952" w:type="dxa"/>
-          </w:tcPr>
-          <w:p>
-            <w:pPr>
-              <w:jc w:val="center"/>
-            </w:pPr>
-            <w:bookmarkStart w:id="0" w:name="_GoBack"/>
-            <w:bookmarkEnd w:id="0"/>
+        <w:tc>
+          <w:tcPr>
+            <w:tcW w:w="2085" w:type="dxa"/>
+          </w:tcPr>
+          <w:p>
+            <w:pPr>
+              <w:jc w:val="center"/>
+            </w:pPr>
+            <w:proofErr w:type="spellStart"/>
+            <w:r>
+              <w:t>MostComplete</w:t>
+            </w:r>
+            <w:proofErr w:type="spellEnd"/>
+            <w:r>
+              <w:t xml:space="preserve"> (complete date),</w:t>
+            </w:r>
+          </w:p>
+          <w:p>
+            <w:pPr>
+              <w:jc w:val="center"/>
+            </w:pPr>
+            <w:proofErr w:type="spellStart"/>
+            <w:r>
+              <w:t>MostComplete</w:t>
+            </w:r>
+            <w:proofErr w:type="spellEnd"/>
+            <w:r>
+              <w:t xml:space="preserve"> (sample),</w:t>
+            </w:r>
+            <w:r>
+              <w:br/>
+              <w:t xml:space="preserve">Fallback: Random </w:t>
+            </w:r>
+          </w:p>
+        </w:tc>
+      </w:tr>
+      <w:tr>
+        <w:tc>
+          <w:tcPr>
+            <w:tcW w:w="2486" w:type="dxa"/>
+          </w:tcPr>
+          <w:p>
+            <w:pPr>
+              <w:jc w:val="center"/>
+            </w:pPr>
             <w:r>
               <w:t>company</w:t>
             </w:r>
@@ -459,7 +593,7 @@
         </w:tc>
         <w:tc>
           <w:tcPr>
-            <w:tcW w:w="2952" w:type="dxa"/>
+            <w:tcW w:w="2430" w:type="dxa"/>
           </w:tcPr>
           <w:p>
             <w:pPr>
@@ -486,7 +620,7 @@
               </w:rPr>
               <w:t xml:space="preserve"> </w:t>
             </w:r>
-            <w:hyperlink r:id="rId4" w:history="1">
+            <w:hyperlink r:id="rId5" w:history="1">
               <w:r>
                 <w:rPr>
                   <w:rStyle w:val="Hyperlink"/>
@@ -503,7 +637,7 @@
         </w:tc>
         <w:tc>
           <w:tcPr>
-            <w:tcW w:w="2952" w:type="dxa"/>
+            <w:tcW w:w="1855" w:type="dxa"/>
           </w:tcPr>
           <w:p>
             <w:pPr>
@@ -526,11 +660,26 @@
             </w:r>
           </w:p>
         </w:tc>
-      </w:tr>
-      <w:tr>
-        <w:tc>
-          <w:tcPr>
-            <w:tcW w:w="2952" w:type="dxa"/>
+        <w:tc>
+          <w:tcPr>
+            <w:tcW w:w="2085" w:type="dxa"/>
+          </w:tcPr>
+          <w:p>
+            <w:pPr>
+              <w:jc w:val="center"/>
+            </w:pPr>
+            <w:proofErr w:type="spellStart"/>
+            <w:r>
+              <w:t>FavourSources</w:t>
+            </w:r>
+            <w:proofErr w:type="spellEnd"/>
+          </w:p>
+        </w:tc>
+      </w:tr>
+      <w:tr>
+        <w:tc>
+          <w:tcPr>
+            <w:tcW w:w="2486" w:type="dxa"/>
           </w:tcPr>
           <w:p>
             <w:pPr>
@@ -543,7 +692,7 @@
         </w:tc>
         <w:tc>
           <w:tcPr>
-            <w:tcW w:w="2952" w:type="dxa"/>
+            <w:tcW w:w="2430" w:type="dxa"/>
           </w:tcPr>
           <w:p>
             <w:pPr>
@@ -559,7 +708,7 @@
         </w:tc>
         <w:tc>
           <w:tcPr>
-            <w:tcW w:w="2952" w:type="dxa"/>
+            <w:tcW w:w="1855" w:type="dxa"/>
           </w:tcPr>
           <w:p>
             <w:pPr>
@@ -576,11 +725,24 @@
             </w:r>
           </w:p>
         </w:tc>
-      </w:tr>
-      <w:tr>
-        <w:tc>
-          <w:tcPr>
-            <w:tcW w:w="2952" w:type="dxa"/>
+        <w:tc>
+          <w:tcPr>
+            <w:tcW w:w="2085" w:type="dxa"/>
+          </w:tcPr>
+          <w:p>
+            <w:pPr>
+              <w:jc w:val="center"/>
+            </w:pPr>
+            <w:r>
+              <w:t>/</w:t>
+            </w:r>
+          </w:p>
+        </w:tc>
+      </w:tr>
+      <w:tr>
+        <w:tc>
+          <w:tcPr>
+            <w:tcW w:w="2486" w:type="dxa"/>
           </w:tcPr>
           <w:p>
             <w:pPr>
@@ -596,7 +758,7 @@
         </w:tc>
         <w:tc>
           <w:tcPr>
-            <w:tcW w:w="2952" w:type="dxa"/>
+            <w:tcW w:w="2430" w:type="dxa"/>
           </w:tcPr>
           <w:p>
             <w:pPr>
@@ -616,7 +778,7 @@
         </w:tc>
         <w:tc>
           <w:tcPr>
-            <w:tcW w:w="2952" w:type="dxa"/>
+            <w:tcW w:w="1855" w:type="dxa"/>
           </w:tcPr>
           <w:p>
             <w:pPr>
@@ -649,28 +811,46 @@
             </w:r>
           </w:p>
         </w:tc>
-      </w:tr>
-      <w:tr>
-        <w:tc>
-          <w:tcPr>
-            <w:tcW w:w="2952" w:type="dxa"/>
-          </w:tcPr>
-          <w:p>
-            <w:pPr>
-              <w:jc w:val="center"/>
-            </w:pPr>
-            <w:bookmarkStart w:id="1" w:name="OLE_LINK3"/>
-            <w:bookmarkStart w:id="2" w:name="OLE_LINK4"/>
+        <w:tc>
+          <w:tcPr>
+            <w:tcW w:w="2085" w:type="dxa"/>
+          </w:tcPr>
+          <w:p>
+            <w:pPr>
+              <w:jc w:val="center"/>
+              <w:rPr>
+                <w:rFonts w:hint="eastAsia"/>
+              </w:rPr>
+            </w:pPr>
+            <w:proofErr w:type="spellStart"/>
+            <w:r>
+              <w:t>FavourSources</w:t>
+            </w:r>
+            <w:proofErr w:type="spellEnd"/>
+          </w:p>
+        </w:tc>
+      </w:tr>
+      <w:tr>
+        <w:tc>
+          <w:tcPr>
+            <w:tcW w:w="2486" w:type="dxa"/>
+          </w:tcPr>
+          <w:p>
+            <w:pPr>
+              <w:jc w:val="center"/>
+            </w:pPr>
+            <w:bookmarkStart w:id="0" w:name="OLE_LINK3"/>
+            <w:bookmarkStart w:id="1" w:name="OLE_LINK4"/>
             <w:r>
               <w:t>company</w:t>
             </w:r>
+            <w:bookmarkEnd w:id="0"/>
             <w:bookmarkEnd w:id="1"/>
-            <w:bookmarkEnd w:id="2"/>
-          </w:p>
-        </w:tc>
-        <w:tc>
-          <w:tcPr>
-            <w:tcW w:w="2952" w:type="dxa"/>
+          </w:p>
+        </w:tc>
+        <w:tc>
+          <w:tcPr>
+            <w:tcW w:w="2430" w:type="dxa"/>
           </w:tcPr>
           <w:p>
             <w:pPr>
@@ -687,7 +867,7 @@
         </w:tc>
         <w:tc>
           <w:tcPr>
-            <w:tcW w:w="2952" w:type="dxa"/>
+            <w:tcW w:w="1855" w:type="dxa"/>
           </w:tcPr>
           <w:p>
             <w:pPr>
@@ -704,11 +884,24 @@
             </w:r>
           </w:p>
         </w:tc>
-      </w:tr>
-      <w:tr>
-        <w:tc>
-          <w:tcPr>
-            <w:tcW w:w="2952" w:type="dxa"/>
+        <w:tc>
+          <w:tcPr>
+            <w:tcW w:w="2085" w:type="dxa"/>
+          </w:tcPr>
+          <w:p>
+            <w:pPr>
+              <w:jc w:val="center"/>
+            </w:pPr>
+            <w:r>
+              <w:t>/</w:t>
+            </w:r>
+          </w:p>
+        </w:tc>
+      </w:tr>
+      <w:tr>
+        <w:tc>
+          <w:tcPr>
+            <w:tcW w:w="2486" w:type="dxa"/>
           </w:tcPr>
           <w:p>
             <w:pPr>
@@ -721,7 +914,7 @@
         </w:tc>
         <w:tc>
           <w:tcPr>
-            <w:tcW w:w="2952" w:type="dxa"/>
+            <w:tcW w:w="2430" w:type="dxa"/>
           </w:tcPr>
           <w:p>
             <w:pPr>
@@ -739,7 +932,7 @@
         </w:tc>
         <w:tc>
           <w:tcPr>
-            <w:tcW w:w="2952" w:type="dxa"/>
+            <w:tcW w:w="1855" w:type="dxa"/>
           </w:tcPr>
           <w:p>
             <w:pPr>
@@ -756,24 +949,50 @@
             </w:r>
           </w:p>
         </w:tc>
-      </w:tr>
-      <w:tr>
-        <w:tc>
-          <w:tcPr>
-            <w:tcW w:w="2952" w:type="dxa"/>
-          </w:tcPr>
-          <w:p>
-            <w:pPr>
-              <w:jc w:val="center"/>
-            </w:pPr>
+        <w:tc>
+          <w:tcPr>
+            <w:tcW w:w="2085" w:type="dxa"/>
+          </w:tcPr>
+          <w:p>
+            <w:pPr>
+              <w:jc w:val="center"/>
+            </w:pPr>
+            <w:r>
+              <w:t>Union,</w:t>
+            </w:r>
+          </w:p>
+          <w:p>
+            <w:pPr>
+              <w:jc w:val="center"/>
+            </w:pPr>
+            <w:r>
+              <w:t>Intersection?</w:t>
+            </w:r>
+          </w:p>
+        </w:tc>
+      </w:tr>
+      <w:tr>
+        <w:tc>
+          <w:tcPr>
+            <w:tcW w:w="2486" w:type="dxa"/>
+          </w:tcPr>
+          <w:p>
+            <w:pPr>
+              <w:jc w:val="center"/>
+            </w:pPr>
+            <w:proofErr w:type="spellStart"/>
+            <w:r>
+              <w:t>company,</w:t>
+            </w:r>
             <w:r>
               <w:t>location</w:t>
             </w:r>
-          </w:p>
-        </w:tc>
-        <w:tc>
-          <w:tcPr>
-            <w:tcW w:w="2952" w:type="dxa"/>
+            <w:proofErr w:type="spellEnd"/>
+          </w:p>
+        </w:tc>
+        <w:tc>
+          <w:tcPr>
+            <w:tcW w:w="2430" w:type="dxa"/>
           </w:tcPr>
           <w:p>
             <w:pPr>
@@ -786,7 +1005,7 @@
         </w:tc>
         <w:tc>
           <w:tcPr>
-            <w:tcW w:w="2952" w:type="dxa"/>
+            <w:tcW w:w="1855" w:type="dxa"/>
           </w:tcPr>
           <w:p>
             <w:pPr>
@@ -803,11 +1022,26 @@
             </w:r>
           </w:p>
         </w:tc>
-      </w:tr>
-      <w:tr>
-        <w:tc>
-          <w:tcPr>
-            <w:tcW w:w="2952" w:type="dxa"/>
+        <w:tc>
+          <w:tcPr>
+            <w:tcW w:w="2085" w:type="dxa"/>
+          </w:tcPr>
+          <w:p>
+            <w:pPr>
+              <w:jc w:val="center"/>
+            </w:pPr>
+            <w:proofErr w:type="spellStart"/>
+            <w:r>
+              <w:t>FavourSources</w:t>
+            </w:r>
+            <w:proofErr w:type="spellEnd"/>
+          </w:p>
+        </w:tc>
+      </w:tr>
+      <w:tr>
+        <w:tc>
+          <w:tcPr>
+            <w:tcW w:w="2486" w:type="dxa"/>
           </w:tcPr>
           <w:p>
             <w:pPr>
@@ -820,7 +1054,7 @@
         </w:tc>
         <w:tc>
           <w:tcPr>
-            <w:tcW w:w="2952" w:type="dxa"/>
+            <w:tcW w:w="2430" w:type="dxa"/>
           </w:tcPr>
           <w:p>
             <w:pPr>
@@ -833,7 +1067,7 @@
         </w:tc>
         <w:tc>
           <w:tcPr>
-            <w:tcW w:w="2952" w:type="dxa"/>
+            <w:tcW w:w="1855" w:type="dxa"/>
           </w:tcPr>
           <w:p>
             <w:pPr>
@@ -844,11 +1078,24 @@
             </w:r>
           </w:p>
         </w:tc>
-      </w:tr>
-      <w:tr>
-        <w:tc>
-          <w:tcPr>
-            <w:tcW w:w="2952" w:type="dxa"/>
+        <w:tc>
+          <w:tcPr>
+            <w:tcW w:w="2085" w:type="dxa"/>
+          </w:tcPr>
+          <w:p>
+            <w:pPr>
+              <w:jc w:val="center"/>
+            </w:pPr>
+            <w:r>
+              <w:t>/</w:t>
+            </w:r>
+          </w:p>
+        </w:tc>
+      </w:tr>
+      <w:tr>
+        <w:tc>
+          <w:tcPr>
+            <w:tcW w:w="2486" w:type="dxa"/>
           </w:tcPr>
           <w:p>
             <w:pPr>
@@ -861,7 +1108,7 @@
         </w:tc>
         <w:tc>
           <w:tcPr>
-            <w:tcW w:w="2952" w:type="dxa"/>
+            <w:tcW w:w="2430" w:type="dxa"/>
           </w:tcPr>
           <w:p>
             <w:pPr>
@@ -874,7 +1121,7 @@
         </w:tc>
         <w:tc>
           <w:tcPr>
-            <w:tcW w:w="2952" w:type="dxa"/>
+            <w:tcW w:w="1855" w:type="dxa"/>
           </w:tcPr>
           <w:p>
             <w:pPr>
@@ -885,11 +1132,24 @@
             </w:r>
           </w:p>
         </w:tc>
-      </w:tr>
-      <w:tr>
-        <w:tc>
-          <w:tcPr>
-            <w:tcW w:w="2952" w:type="dxa"/>
+        <w:tc>
+          <w:tcPr>
+            <w:tcW w:w="2085" w:type="dxa"/>
+          </w:tcPr>
+          <w:p>
+            <w:pPr>
+              <w:jc w:val="center"/>
+            </w:pPr>
+            <w:r>
+              <w:t>/</w:t>
+            </w:r>
+          </w:p>
+        </w:tc>
+      </w:tr>
+      <w:tr>
+        <w:tc>
+          <w:tcPr>
+            <w:tcW w:w="2486" w:type="dxa"/>
           </w:tcPr>
           <w:p>
             <w:pPr>
@@ -902,7 +1162,7 @@
         </w:tc>
         <w:tc>
           <w:tcPr>
-            <w:tcW w:w="2952" w:type="dxa"/>
+            <w:tcW w:w="2430" w:type="dxa"/>
           </w:tcPr>
           <w:p>
             <w:pPr>
@@ -915,7 +1175,7 @@
         </w:tc>
         <w:tc>
           <w:tcPr>
-            <w:tcW w:w="2952" w:type="dxa"/>
+            <w:tcW w:w="1855" w:type="dxa"/>
           </w:tcPr>
           <w:p>
             <w:pPr>
@@ -926,9 +1186,25 @@
             </w:r>
           </w:p>
         </w:tc>
+        <w:tc>
+          <w:tcPr>
+            <w:tcW w:w="2085" w:type="dxa"/>
+          </w:tcPr>
+          <w:p>
+            <w:pPr>
+              <w:jc w:val="center"/>
+            </w:pPr>
+            <w:r>
+              <w:t>/</w:t>
+            </w:r>
+          </w:p>
+        </w:tc>
       </w:tr>
     </w:tbl>
-    <w:p/>
+    <w:p>
+      <w:bookmarkStart w:id="2" w:name="_GoBack"/>
+      <w:bookmarkEnd w:id="2"/>
+    </w:p>
     <w:p>
       <w:r>
         <w:rPr>
@@ -940,7 +1216,6 @@
         <w:t xml:space="preserve"> </w:t>
       </w:r>
       <w:proofErr w:type="spellStart"/>
-      <w:proofErr w:type="gramStart"/>
       <w:r>
         <w:rPr>
           <w:rFonts w:hint="eastAsia"/>
@@ -948,7 +1223,6 @@
         <w:t>forbes</w:t>
       </w:r>
       <w:proofErr w:type="spellEnd"/>
-      <w:proofErr w:type="gramEnd"/>
       <w:r>
         <w:rPr>
           <w:rFonts w:hint="eastAsia"/>
@@ -992,6 +1266,32 @@
       </w:r>
     </w:p>
     <w:p/>
+    <w:p>
+      <w:r>
+        <w:t>Notes for report:</w:t>
+      </w:r>
+    </w:p>
+    <w:p>
+      <w:pPr>
+        <w:pStyle w:val="Listenabsatz"/>
+        <w:numPr>
+          <w:ilvl w:val="0"/>
+          <w:numId w:val="1"/>
+        </w:numPr>
+      </w:pPr>
+      <w:r>
+        <w:t xml:space="preserve">Conflict resolution strategies:  </w:t>
+      </w:r>
+      <w:proofErr w:type="spellStart"/>
+      <w:r>
+        <w:t>MostRecent</w:t>
+      </w:r>
+      <w:proofErr w:type="spellEnd"/>
+      <w:r>
+        <w:t xml:space="preserve"> would be good, but out of scope for this project</w:t>
+      </w:r>
+    </w:p>
+    <w:p/>
     <w:p/>
     <w:p/>
     <w:p/>
@@ -1003,7 +1303,6 @@
     <w:p/>
     <w:p>
       <w:r>
-        <w:lastRenderedPageBreak/>
         <w:t xml:space="preserve">4 </w:t>
       </w:r>
       <w:r>
@@ -1046,7 +1345,7 @@
     </w:p>
     <w:tbl>
       <w:tblPr>
-        <w:tblStyle w:val="TableGrid"/>
+        <w:tblStyle w:val="Tabellenraster"/>
         <w:tblW w:w="0" w:type="auto"/>
         <w:tblLook w:val="04A0" w:firstRow="1" w:lastRow="0" w:firstColumn="1" w:lastColumn="0" w:noHBand="0" w:noVBand="1"/>
       </w:tblPr>
@@ -1118,13 +1417,8 @@
             <w:tcW w:w="2952" w:type="dxa"/>
           </w:tcPr>
           <w:p>
-            <w:proofErr w:type="spellStart"/>
-            <w:r>
-              <w:t>Aldermore</w:t>
-            </w:r>
-            <w:proofErr w:type="spellEnd"/>
-            <w:r>
-              <w:t xml:space="preserve"> </w:t>
+            <w:r>
+              <w:t xml:space="preserve">Aldermore </w:t>
             </w:r>
           </w:p>
         </w:tc>
@@ -1413,8 +1707,129 @@
 </w:document>
 </file>
 
+<file path=word/numbering.xml><?xml version="1.0" encoding="utf-8"?>
+<w:numbering xmlns:wpc="http://schemas.microsoft.com/office/word/2010/wordprocessingCanvas" xmlns:cx="http://schemas.microsoft.com/office/drawing/2014/chartex" xmlns:cx1="http://schemas.microsoft.com/office/drawing/2015/9/8/chartex" xmlns:mc="http://schemas.openxmlformats.org/markup-compatibility/2006" xmlns:o="urn:schemas-microsoft-com:office:office" xmlns:r="http://schemas.openxmlformats.org/officeDocument/2006/relationships" xmlns:m="http://schemas.openxmlformats.org/officeDocument/2006/math" xmlns:v="urn:schemas-microsoft-com:vml" xmlns:wp14="http://schemas.microsoft.com/office/word/2010/wordprocessingDrawing" xmlns:wp="http://schemas.openxmlformats.org/drawingml/2006/wordprocessingDrawing" xmlns:w10="urn:schemas-microsoft-com:office:word" xmlns:w="http://schemas.openxmlformats.org/wordprocessingml/2006/main" xmlns:w14="http://schemas.microsoft.com/office/word/2010/wordml" xmlns:w15="http://schemas.microsoft.com/office/word/2012/wordml" xmlns:w16se="http://schemas.microsoft.com/office/word/2015/wordml/symex" xmlns:wpg="http://schemas.microsoft.com/office/word/2010/wordprocessingGroup" xmlns:wpi="http://schemas.microsoft.com/office/word/2010/wordprocessingInk" xmlns:wne="http://schemas.microsoft.com/office/word/2006/wordml" xmlns:wps="http://schemas.microsoft.com/office/word/2010/wordprocessingShape" mc:Ignorable="w14 w15 w16se wp14">
+  <w:abstractNum w:abstractNumId="0" w15:restartNumberingAfterBreak="0">
+    <w:nsid w:val="27575BAD"/>
+    <w:multiLevelType w:val="hybridMultilevel"/>
+    <w:tmpl w:val="38A8D506"/>
+    <w:lvl w:ilvl="0" w:tplc="02E6B068">
+      <w:start w:val="1"/>
+      <w:numFmt w:val="bullet"/>
+      <w:lvlText w:val="-"/>
+      <w:lvlJc w:val="left"/>
+      <w:pPr>
+        <w:ind w:left="720" w:hanging="360"/>
+      </w:pPr>
+      <w:rPr>
+        <w:rFonts w:ascii="Calibri" w:eastAsiaTheme="minorEastAsia" w:hAnsi="Calibri" w:cstheme="minorBidi" w:hint="default"/>
+      </w:rPr>
+    </w:lvl>
+    <w:lvl w:ilvl="1" w:tplc="04070003" w:tentative="1">
+      <w:start w:val="1"/>
+      <w:numFmt w:val="bullet"/>
+      <w:lvlText w:val="o"/>
+      <w:lvlJc w:val="left"/>
+      <w:pPr>
+        <w:ind w:left="1440" w:hanging="360"/>
+      </w:pPr>
+      <w:rPr>
+        <w:rFonts w:ascii="Courier New" w:hAnsi="Courier New" w:cs="Courier New" w:hint="default"/>
+      </w:rPr>
+    </w:lvl>
+    <w:lvl w:ilvl="2" w:tplc="04070005" w:tentative="1">
+      <w:start w:val="1"/>
+      <w:numFmt w:val="bullet"/>
+      <w:lvlText w:val=""/>
+      <w:lvlJc w:val="left"/>
+      <w:pPr>
+        <w:ind w:left="2160" w:hanging="360"/>
+      </w:pPr>
+      <w:rPr>
+        <w:rFonts w:ascii="Wingdings" w:hAnsi="Wingdings" w:hint="default"/>
+      </w:rPr>
+    </w:lvl>
+    <w:lvl w:ilvl="3" w:tplc="04070001" w:tentative="1">
+      <w:start w:val="1"/>
+      <w:numFmt w:val="bullet"/>
+      <w:lvlText w:val=""/>
+      <w:lvlJc w:val="left"/>
+      <w:pPr>
+        <w:ind w:left="2880" w:hanging="360"/>
+      </w:pPr>
+      <w:rPr>
+        <w:rFonts w:ascii="Symbol" w:hAnsi="Symbol" w:hint="default"/>
+      </w:rPr>
+    </w:lvl>
+    <w:lvl w:ilvl="4" w:tplc="04070003" w:tentative="1">
+      <w:start w:val="1"/>
+      <w:numFmt w:val="bullet"/>
+      <w:lvlText w:val="o"/>
+      <w:lvlJc w:val="left"/>
+      <w:pPr>
+        <w:ind w:left="3600" w:hanging="360"/>
+      </w:pPr>
+      <w:rPr>
+        <w:rFonts w:ascii="Courier New" w:hAnsi="Courier New" w:cs="Courier New" w:hint="default"/>
+      </w:rPr>
+    </w:lvl>
+    <w:lvl w:ilvl="5" w:tplc="04070005" w:tentative="1">
+      <w:start w:val="1"/>
+      <w:numFmt w:val="bullet"/>
+      <w:lvlText w:val=""/>
+      <w:lvlJc w:val="left"/>
+      <w:pPr>
+        <w:ind w:left="4320" w:hanging="360"/>
+      </w:pPr>
+      <w:rPr>
+        <w:rFonts w:ascii="Wingdings" w:hAnsi="Wingdings" w:hint="default"/>
+      </w:rPr>
+    </w:lvl>
+    <w:lvl w:ilvl="6" w:tplc="04070001" w:tentative="1">
+      <w:start w:val="1"/>
+      <w:numFmt w:val="bullet"/>
+      <w:lvlText w:val=""/>
+      <w:lvlJc w:val="left"/>
+      <w:pPr>
+        <w:ind w:left="5040" w:hanging="360"/>
+      </w:pPr>
+      <w:rPr>
+        <w:rFonts w:ascii="Symbol" w:hAnsi="Symbol" w:hint="default"/>
+      </w:rPr>
+    </w:lvl>
+    <w:lvl w:ilvl="7" w:tplc="04070003" w:tentative="1">
+      <w:start w:val="1"/>
+      <w:numFmt w:val="bullet"/>
+      <w:lvlText w:val="o"/>
+      <w:lvlJc w:val="left"/>
+      <w:pPr>
+        <w:ind w:left="5760" w:hanging="360"/>
+      </w:pPr>
+      <w:rPr>
+        <w:rFonts w:ascii="Courier New" w:hAnsi="Courier New" w:cs="Courier New" w:hint="default"/>
+      </w:rPr>
+    </w:lvl>
+    <w:lvl w:ilvl="8" w:tplc="04070005" w:tentative="1">
+      <w:start w:val="1"/>
+      <w:numFmt w:val="bullet"/>
+      <w:lvlText w:val=""/>
+      <w:lvlJc w:val="left"/>
+      <w:pPr>
+        <w:ind w:left="6480" w:hanging="360"/>
+      </w:pPr>
+      <w:rPr>
+        <w:rFonts w:ascii="Wingdings" w:hAnsi="Wingdings" w:hint="default"/>
+      </w:rPr>
+    </w:lvl>
+  </w:abstractNum>
+  <w:num w:numId="1">
+    <w:abstractNumId w:val="0"/>
+  </w:num>
+</w:numbering>
+</file>
+
 <file path=word/styles.xml><?xml version="1.0" encoding="utf-8"?>
-<w:styles xmlns:mc="http://schemas.openxmlformats.org/markup-compatibility/2006" xmlns:r="http://schemas.openxmlformats.org/officeDocument/2006/relationships" xmlns:w="http://schemas.openxmlformats.org/wordprocessingml/2006/main" xmlns:w14="http://schemas.microsoft.com/office/word/2010/wordml" xmlns:w15="http://schemas.microsoft.com/office/word/2012/wordml" mc:Ignorable="w14 w15">
+<w:styles xmlns:mc="http://schemas.openxmlformats.org/markup-compatibility/2006" xmlns:r="http://schemas.openxmlformats.org/officeDocument/2006/relationships" xmlns:w="http://schemas.openxmlformats.org/wordprocessingml/2006/main" xmlns:w14="http://schemas.microsoft.com/office/word/2010/wordml" xmlns:w15="http://schemas.microsoft.com/office/word/2012/wordml" xmlns:w16se="http://schemas.microsoft.com/office/word/2015/wordml/symex" mc:Ignorable="w14 w15 w16se">
   <w:docDefaults>
     <w:rPrDefault>
       <w:rPr>
@@ -1803,17 +2218,17 @@
     <w:lsdException w:name="List Table 6 Colorful Accent 6" w:uiPriority="51"/>
     <w:lsdException w:name="List Table 7 Colorful Accent 6" w:uiPriority="52"/>
   </w:latentStyles>
-  <w:style w:type="paragraph" w:default="1" w:styleId="Normal">
+  <w:style w:type="paragraph" w:default="1" w:styleId="Standard">
     <w:name w:val="Normal"/>
     <w:qFormat/>
   </w:style>
-  <w:style w:type="character" w:default="1" w:styleId="DefaultParagraphFont">
+  <w:style w:type="character" w:default="1" w:styleId="Absatz-Standardschriftart">
     <w:name w:val="Default Paragraph Font"/>
     <w:uiPriority w:val="1"/>
     <w:semiHidden/>
     <w:unhideWhenUsed/>
   </w:style>
-  <w:style w:type="table" w:default="1" w:styleId="TableNormal">
+  <w:style w:type="table" w:default="1" w:styleId="NormaleTabelle">
     <w:name w:val="Normal Table"/>
     <w:uiPriority w:val="99"/>
     <w:semiHidden/>
@@ -1828,7 +2243,7 @@
       </w:tblCellMar>
     </w:tblPr>
   </w:style>
-  <w:style w:type="numbering" w:default="1" w:styleId="NoList">
+  <w:style w:type="numbering" w:default="1" w:styleId="KeineListe">
     <w:name w:val="No List"/>
     <w:uiPriority w:val="99"/>
     <w:semiHidden/>
@@ -1836,7 +2251,7 @@
   </w:style>
   <w:style w:type="character" w:styleId="Hyperlink">
     <w:name w:val="Hyperlink"/>
-    <w:basedOn w:val="DefaultParagraphFont"/>
+    <w:basedOn w:val="Absatz-Standardschriftart"/>
     <w:uiPriority w:val="99"/>
     <w:unhideWhenUsed/>
     <w:rsid w:val="00B303D8"/>
@@ -1845,9 +2260,9 @@
       <w:u w:val="single"/>
     </w:rPr>
   </w:style>
-  <w:style w:type="table" w:styleId="TableGrid">
+  <w:style w:type="table" w:styleId="Tabellenraster">
     <w:name w:val="Table Grid"/>
-    <w:basedOn w:val="TableNormal"/>
+    <w:basedOn w:val="NormaleTabelle"/>
     <w:uiPriority w:val="59"/>
     <w:rsid w:val="00AB6523"/>
     <w:pPr>
@@ -1864,9 +2279,9 @@
       </w:tblBorders>
     </w:tblPr>
   </w:style>
-  <w:style w:type="table" w:styleId="MediumList1">
+  <w:style w:type="table" w:styleId="MittlereListe1">
     <w:name w:val="Medium List 1"/>
-    <w:basedOn w:val="TableNormal"/>
+    <w:basedOn w:val="NormaleTabelle"/>
     <w:uiPriority w:val="65"/>
     <w:rsid w:val="00AB6523"/>
     <w:pPr>
@@ -1941,9 +2356,9 @@
       </w:tcPr>
     </w:tblStylePr>
   </w:style>
-  <w:style w:type="table" w:styleId="MediumShading2">
+  <w:style w:type="table" w:styleId="MittlereSchattierung2">
     <w:name w:val="Medium Shading 2"/>
-    <w:basedOn w:val="TableNormal"/>
+    <w:basedOn w:val="NormaleTabelle"/>
     <w:uiPriority w:val="64"/>
     <w:rsid w:val="00AB6523"/>
     <w:pPr>
@@ -2085,7 +2500,7 @@
   </w:style>
   <w:style w:type="table" w:customStyle="1" w:styleId="1">
     <w:name w:val="样式1"/>
-    <w:basedOn w:val="TableList3"/>
+    <w:basedOn w:val="TabelleListe3"/>
     <w:uiPriority w:val="99"/>
     <w:rsid w:val="005C5DBF"/>
     <w:pPr>
@@ -2144,9 +2559,9 @@
       </w:tcPr>
     </w:tblStylePr>
   </w:style>
-  <w:style w:type="table" w:styleId="TableList3">
+  <w:style w:type="table" w:styleId="TabelleListe3">
     <w:name w:val="Table List 3"/>
-    <w:basedOn w:val="TableNormal"/>
+    <w:basedOn w:val="NormaleTabelle"/>
     <w:uiPriority w:val="99"/>
     <w:semiHidden/>
     <w:unhideWhenUsed/>
@@ -2200,6 +2615,17 @@
         </w:tcBorders>
       </w:tcPr>
     </w:tblStylePr>
+  </w:style>
+  <w:style w:type="paragraph" w:styleId="Listenabsatz">
+    <w:name w:val="List Paragraph"/>
+    <w:basedOn w:val="Standard"/>
+    <w:uiPriority w:val="34"/>
+    <w:qFormat/>
+    <w:rsid w:val="002514D0"/>
+    <w:pPr>
+      <w:ind w:left="720"/>
+      <w:contextualSpacing/>
+    </w:pPr>
   </w:style>
 </w:styles>
 </file>

</xml_diff>

<commit_message>
Update to conflict strategies
</commit_message>
<xml_diff>
--- a/data/ForbesPlan/Forbes-integrated schema.docx
+++ b/data/ForbesPlan/Forbes-integrated schema.docx
@@ -185,21 +185,8 @@
             <w:pPr>
               <w:jc w:val="center"/>
             </w:pPr>
-            <w:proofErr w:type="spellStart"/>
-            <w:r>
-              <w:t>LongestString</w:t>
-            </w:r>
-            <w:proofErr w:type="spellEnd"/>
-            <w:r>
-              <w:t xml:space="preserve">, </w:t>
-            </w:r>
-            <w:proofErr w:type="spellStart"/>
-            <w:r>
-              <w:t>FavourSources</w:t>
-            </w:r>
-            <w:proofErr w:type="spellEnd"/>
-            <w:r>
-              <w:t>, Voting</w:t>
+            <w:r>
+              <w:t>LongestString, FavourSources, Voting</w:t>
             </w:r>
           </w:p>
         </w:tc>
@@ -213,11 +200,9 @@
             <w:pPr>
               <w:jc w:val="center"/>
             </w:pPr>
-            <w:proofErr w:type="spellStart"/>
             <w:r>
               <w:t>company,location</w:t>
             </w:r>
-            <w:proofErr w:type="spellEnd"/>
           </w:p>
         </w:tc>
         <w:tc>
@@ -423,11 +408,9 @@
             <w:pPr>
               <w:jc w:val="center"/>
             </w:pPr>
-            <w:proofErr w:type="spellStart"/>
             <w:r>
               <w:t>FavourSources</w:t>
             </w:r>
-            <w:proofErr w:type="spellEnd"/>
           </w:p>
         </w:tc>
       </w:tr>
@@ -549,26 +532,16 @@
             <w:pPr>
               <w:jc w:val="center"/>
             </w:pPr>
-            <w:proofErr w:type="spellStart"/>
-            <w:r>
-              <w:t>MostComplete</w:t>
-            </w:r>
-            <w:proofErr w:type="spellEnd"/>
-            <w:r>
-              <w:t xml:space="preserve"> (complete date),</w:t>
-            </w:r>
-          </w:p>
-          <w:p>
-            <w:pPr>
-              <w:jc w:val="center"/>
-            </w:pPr>
-            <w:proofErr w:type="spellStart"/>
-            <w:r>
-              <w:t>MostComplete</w:t>
-            </w:r>
-            <w:proofErr w:type="spellEnd"/>
-            <w:r>
-              <w:t xml:space="preserve"> (sample),</w:t>
+            <w:r>
+              <w:t>MostComplete (complete date),</w:t>
+            </w:r>
+          </w:p>
+          <w:p>
+            <w:pPr>
+              <w:jc w:val="center"/>
+            </w:pPr>
+            <w:r>
+              <w:t>MostComplete (sample),</w:t>
             </w:r>
             <w:r>
               <w:br/>
@@ -668,11 +641,9 @@
             <w:pPr>
               <w:jc w:val="center"/>
             </w:pPr>
-            <w:proofErr w:type="spellStart"/>
             <w:r>
               <w:t>FavourSources</w:t>
             </w:r>
-            <w:proofErr w:type="spellEnd"/>
           </w:p>
         </w:tc>
       </w:tr>
@@ -818,15 +789,10 @@
           <w:p>
             <w:pPr>
               <w:jc w:val="center"/>
-              <w:rPr>
-                <w:rFonts w:hint="eastAsia"/>
-              </w:rPr>
-            </w:pPr>
-            <w:proofErr w:type="spellStart"/>
+            </w:pPr>
             <w:r>
               <w:t>FavourSources</w:t>
             </w:r>
-            <w:proofErr w:type="spellEnd"/>
           </w:p>
         </w:tc>
       </w:tr>
@@ -920,13 +886,8 @@
             <w:pPr>
               <w:jc w:val="center"/>
             </w:pPr>
-            <w:proofErr w:type="spellStart"/>
-            <w:r>
-              <w:t>keyPeople</w:t>
-            </w:r>
-            <w:proofErr w:type="spellEnd"/>
-            <w:r>
-              <w:t>/ leadership</w:t>
+            <w:r>
+              <w:t>keyPeople/ leadership</w:t>
             </w:r>
           </w:p>
         </w:tc>
@@ -980,14 +941,12 @@
             <w:pPr>
               <w:jc w:val="center"/>
             </w:pPr>
-            <w:proofErr w:type="spellStart"/>
             <w:r>
               <w:t>company,</w:t>
             </w:r>
             <w:r>
               <w:t>location</w:t>
             </w:r>
-            <w:proofErr w:type="spellEnd"/>
           </w:p>
         </w:tc>
         <w:tc>
@@ -1030,11 +989,14 @@
             <w:pPr>
               <w:jc w:val="center"/>
             </w:pPr>
-            <w:proofErr w:type="spellStart"/>
+            <w:r>
+              <w:t xml:space="preserve">Union, </w:t>
+            </w:r>
+            <w:bookmarkStart w:id="2" w:name="_GoBack"/>
+            <w:bookmarkEnd w:id="2"/>
             <w:r>
               <w:t>FavourSources</w:t>
             </w:r>
-            <w:proofErr w:type="spellEnd"/>
           </w:p>
         </w:tc>
       </w:tr>
@@ -1201,10 +1163,7 @@
         </w:tc>
       </w:tr>
     </w:tbl>
-    <w:p>
-      <w:bookmarkStart w:id="2" w:name="_GoBack"/>
-      <w:bookmarkEnd w:id="2"/>
-    </w:p>
+    <w:p/>
     <w:p>
       <w:r>
         <w:rPr>
@@ -1215,19 +1174,11 @@
       <w:r>
         <w:t xml:space="preserve"> </w:t>
       </w:r>
-      <w:proofErr w:type="spellStart"/>
       <w:r>
         <w:rPr>
           <w:rFonts w:hint="eastAsia"/>
         </w:rPr>
-        <w:t>forbes</w:t>
-      </w:r>
-      <w:proofErr w:type="spellEnd"/>
-      <w:r>
-        <w:rPr>
-          <w:rFonts w:hint="eastAsia"/>
-        </w:rPr>
-        <w:t xml:space="preserve"> file</w:t>
+        <w:t>forbes file</w:t>
       </w:r>
     </w:p>
     <w:p>
@@ -1237,11 +1188,9 @@
       <w:r>
         <w:t xml:space="preserve"> </w:t>
       </w:r>
-      <w:proofErr w:type="spellStart"/>
       <w:r>
         <w:t>dbpedia</w:t>
       </w:r>
-      <w:proofErr w:type="spellEnd"/>
     </w:p>
     <w:p>
       <w:r>
@@ -1280,15 +1229,7 @@
         </w:numPr>
       </w:pPr>
       <w:r>
-        <w:t xml:space="preserve">Conflict resolution strategies:  </w:t>
-      </w:r>
-      <w:proofErr w:type="spellStart"/>
-      <w:r>
-        <w:t>MostRecent</w:t>
-      </w:r>
-      <w:proofErr w:type="spellEnd"/>
-      <w:r>
-        <w:t xml:space="preserve"> would be good, but out of scope for this project</w:t>
+        <w:t>Conflict resolution strategies:  MostRecent would be good, but out of scope for this project</w:t>
       </w:r>
     </w:p>
     <w:p/>
@@ -1332,15 +1273,7 @@
         <w:t>entities</w:t>
       </w:r>
       <w:r>
-        <w:t xml:space="preserve"> in </w:t>
-      </w:r>
-      <w:proofErr w:type="spellStart"/>
-      <w:r>
-        <w:t>DBpedia</w:t>
-      </w:r>
-      <w:proofErr w:type="spellEnd"/>
-      <w:r>
-        <w:t xml:space="preserve"> and Freebase</w:t>
+        <w:t xml:space="preserve"> in DBpedia and Freebase</w:t>
       </w:r>
     </w:p>
     <w:tbl>
@@ -1371,13 +1304,8 @@
           </w:tcPr>
           <w:p>
             <w:r>
-              <w:t xml:space="preserve">company in </w:t>
-            </w:r>
-            <w:proofErr w:type="spellStart"/>
-            <w:r>
-              <w:t>DBPedia</w:t>
-            </w:r>
-            <w:proofErr w:type="spellEnd"/>
+              <w:t>company in DBPedia</w:t>
+            </w:r>
           </w:p>
         </w:tc>
         <w:tc>

</xml_diff>

<commit_message>
Added latex project report structure
</commit_message>
<xml_diff>
--- a/data/ForbesPlan/Forbes-integrated schema.docx
+++ b/data/ForbesPlan/Forbes-integrated schema.docx
@@ -1,6 +1,6 @@
 
 <file path=word/document.xml><?xml version="1.0" encoding="utf-8"?>
-<w:document xmlns:wpc="http://schemas.microsoft.com/office/word/2010/wordprocessingCanvas" xmlns:mc="http://schemas.openxmlformats.org/markup-compatibility/2006" xmlns:o="urn:schemas-microsoft-com:office:office" xmlns:r="http://schemas.openxmlformats.org/officeDocument/2006/relationships" xmlns:m="http://schemas.openxmlformats.org/officeDocument/2006/math" xmlns:v="urn:schemas-microsoft-com:vml" xmlns:wp14="http://schemas.microsoft.com/office/word/2010/wordprocessingDrawing" xmlns:wp="http://schemas.openxmlformats.org/drawingml/2006/wordprocessingDrawing" xmlns:w10="urn:schemas-microsoft-com:office:word" xmlns:w="http://schemas.openxmlformats.org/wordprocessingml/2006/main" xmlns:w14="http://schemas.microsoft.com/office/word/2010/wordml" xmlns:w15="http://schemas.microsoft.com/office/word/2012/wordml" xmlns:wpg="http://schemas.microsoft.com/office/word/2010/wordprocessingGroup" xmlns:wpi="http://schemas.microsoft.com/office/word/2010/wordprocessingInk" xmlns:wne="http://schemas.microsoft.com/office/word/2006/wordml" xmlns:wps="http://schemas.microsoft.com/office/word/2010/wordprocessingShape" mc:Ignorable="w14 w15 wp14">
+<w:document xmlns:wpc="http://schemas.microsoft.com/office/word/2010/wordprocessingCanvas" xmlns:cx="http://schemas.microsoft.com/office/drawing/2014/chartex" xmlns:cx1="http://schemas.microsoft.com/office/drawing/2015/9/8/chartex" xmlns:mc="http://schemas.openxmlformats.org/markup-compatibility/2006" xmlns:o="urn:schemas-microsoft-com:office:office" xmlns:r="http://schemas.openxmlformats.org/officeDocument/2006/relationships" xmlns:m="http://schemas.openxmlformats.org/officeDocument/2006/math" xmlns:v="urn:schemas-microsoft-com:vml" xmlns:wp14="http://schemas.microsoft.com/office/word/2010/wordprocessingDrawing" xmlns:wp="http://schemas.openxmlformats.org/drawingml/2006/wordprocessingDrawing" xmlns:w10="urn:schemas-microsoft-com:office:word" xmlns:w="http://schemas.openxmlformats.org/wordprocessingml/2006/main" xmlns:w14="http://schemas.microsoft.com/office/word/2010/wordml" xmlns:w15="http://schemas.microsoft.com/office/word/2012/wordml" xmlns:w16se="http://schemas.microsoft.com/office/word/2015/wordml/symex" xmlns:wpg="http://schemas.microsoft.com/office/word/2010/wordprocessingGroup" xmlns:wpi="http://schemas.microsoft.com/office/word/2010/wordprocessingInk" xmlns:wne="http://schemas.microsoft.com/office/word/2006/wordml" xmlns:wps="http://schemas.microsoft.com/office/word/2010/wordprocessingShape" mc:Ignorable="w14 w15 w16se wp14">
   <w:body>
     <w:p>
       <w:pPr>
@@ -533,19 +533,18 @@
               <w:jc w:val="center"/>
             </w:pPr>
             <w:r>
-              <w:t>MostComplete (complete date),</w:t>
-            </w:r>
-          </w:p>
-          <w:p>
-            <w:pPr>
-              <w:jc w:val="center"/>
-            </w:pPr>
-            <w:r>
-              <w:t>MostComplete (sample),</w:t>
-            </w:r>
-            <w:r>
-              <w:br/>
-              <w:t xml:space="preserve">Fallback: Random </w:t>
+              <w:t>MostComplete (complete date) AND</w:t>
+            </w:r>
+          </w:p>
+          <w:p>
+            <w:pPr>
+              <w:jc w:val="center"/>
+            </w:pPr>
+            <w:r>
+              <w:t>MostComplete (sample)</w:t>
+            </w:r>
+            <w:r>
+              <w:t xml:space="preserve"> </w:t>
             </w:r>
           </w:p>
         </w:tc>
@@ -984,10 +983,16 @@
               <w:jc w:val="center"/>
             </w:pPr>
             <w:r>
-              <w:t xml:space="preserve">Union + </w:t>
+              <w:t xml:space="preserve">Union </w:t>
+            </w:r>
+            <w:r>
+              <w:t>AND</w:t>
             </w:r>
             <w:bookmarkStart w:id="2" w:name="_GoBack"/>
             <w:bookmarkEnd w:id="2"/>
+            <w:r>
+              <w:t xml:space="preserve"> </w:t>
+            </w:r>
             <w:r>
               <w:t>FavourSources</w:t>
             </w:r>
@@ -1216,7 +1221,7 @@
     </w:p>
     <w:p>
       <w:pPr>
-        <w:pStyle w:val="ListParagraph"/>
+        <w:pStyle w:val="Listenabsatz"/>
         <w:numPr>
           <w:ilvl w:val="0"/>
           <w:numId w:val="1"/>
@@ -1272,7 +1277,7 @@
     </w:p>
     <w:tbl>
       <w:tblPr>
-        <w:tblStyle w:val="TableGrid"/>
+        <w:tblStyle w:val="Tabellenraster"/>
         <w:tblW w:w="0" w:type="auto"/>
         <w:tblLook w:val="04A0" w:firstRow="1" w:lastRow="0" w:firstColumn="1" w:lastColumn="0" w:noHBand="0" w:noVBand="1"/>
       </w:tblPr>
@@ -1630,7 +1635,7 @@
 </file>
 
 <file path=word/numbering.xml><?xml version="1.0" encoding="utf-8"?>
-<w:numbering xmlns:wpc="http://schemas.microsoft.com/office/word/2010/wordprocessingCanvas" xmlns:mc="http://schemas.openxmlformats.org/markup-compatibility/2006" xmlns:o="urn:schemas-microsoft-com:office:office" xmlns:r="http://schemas.openxmlformats.org/officeDocument/2006/relationships" xmlns:m="http://schemas.openxmlformats.org/officeDocument/2006/math" xmlns:v="urn:schemas-microsoft-com:vml" xmlns:wp14="http://schemas.microsoft.com/office/word/2010/wordprocessingDrawing" xmlns:wp="http://schemas.openxmlformats.org/drawingml/2006/wordprocessingDrawing" xmlns:w10="urn:schemas-microsoft-com:office:word" xmlns:w="http://schemas.openxmlformats.org/wordprocessingml/2006/main" xmlns:w14="http://schemas.microsoft.com/office/word/2010/wordml" xmlns:w15="http://schemas.microsoft.com/office/word/2012/wordml" xmlns:wpg="http://schemas.microsoft.com/office/word/2010/wordprocessingGroup" xmlns:wpi="http://schemas.microsoft.com/office/word/2010/wordprocessingInk" xmlns:wne="http://schemas.microsoft.com/office/word/2006/wordml" xmlns:wps="http://schemas.microsoft.com/office/word/2010/wordprocessingShape" mc:Ignorable="w14 w15 wp14">
+<w:numbering xmlns:wpc="http://schemas.microsoft.com/office/word/2010/wordprocessingCanvas" xmlns:cx="http://schemas.microsoft.com/office/drawing/2014/chartex" xmlns:cx1="http://schemas.microsoft.com/office/drawing/2015/9/8/chartex" xmlns:mc="http://schemas.openxmlformats.org/markup-compatibility/2006" xmlns:o="urn:schemas-microsoft-com:office:office" xmlns:r="http://schemas.openxmlformats.org/officeDocument/2006/relationships" xmlns:m="http://schemas.openxmlformats.org/officeDocument/2006/math" xmlns:v="urn:schemas-microsoft-com:vml" xmlns:wp14="http://schemas.microsoft.com/office/word/2010/wordprocessingDrawing" xmlns:wp="http://schemas.openxmlformats.org/drawingml/2006/wordprocessingDrawing" xmlns:w10="urn:schemas-microsoft-com:office:word" xmlns:w="http://schemas.openxmlformats.org/wordprocessingml/2006/main" xmlns:w14="http://schemas.microsoft.com/office/word/2010/wordml" xmlns:w15="http://schemas.microsoft.com/office/word/2012/wordml" xmlns:w16se="http://schemas.microsoft.com/office/word/2015/wordml/symex" xmlns:wpg="http://schemas.microsoft.com/office/word/2010/wordprocessingGroup" xmlns:wpi="http://schemas.microsoft.com/office/word/2010/wordprocessingInk" xmlns:wne="http://schemas.microsoft.com/office/word/2006/wordml" xmlns:wps="http://schemas.microsoft.com/office/word/2010/wordprocessingShape" mc:Ignorable="w14 w15 w16se wp14">
   <w:abstractNum w:abstractNumId="0" w15:restartNumberingAfterBreak="0">
     <w:nsid w:val="27575BAD"/>
     <w:multiLevelType w:val="hybridMultilevel"/>
@@ -1751,7 +1756,7 @@
 </file>
 
 <file path=word/styles.xml><?xml version="1.0" encoding="utf-8"?>
-<w:styles xmlns:mc="http://schemas.openxmlformats.org/markup-compatibility/2006" xmlns:r="http://schemas.openxmlformats.org/officeDocument/2006/relationships" xmlns:w="http://schemas.openxmlformats.org/wordprocessingml/2006/main" xmlns:w14="http://schemas.microsoft.com/office/word/2010/wordml" xmlns:w15="http://schemas.microsoft.com/office/word/2012/wordml" mc:Ignorable="w14 w15">
+<w:styles xmlns:mc="http://schemas.openxmlformats.org/markup-compatibility/2006" xmlns:r="http://schemas.openxmlformats.org/officeDocument/2006/relationships" xmlns:w="http://schemas.openxmlformats.org/wordprocessingml/2006/main" xmlns:w14="http://schemas.microsoft.com/office/word/2010/wordml" xmlns:w15="http://schemas.microsoft.com/office/word/2012/wordml" xmlns:w16se="http://schemas.microsoft.com/office/word/2015/wordml/symex" mc:Ignorable="w14 w15 w16se">
   <w:docDefaults>
     <w:rPrDefault>
       <w:rPr>
@@ -2140,17 +2145,17 @@
     <w:lsdException w:name="List Table 6 Colorful Accent 6" w:uiPriority="51"/>
     <w:lsdException w:name="List Table 7 Colorful Accent 6" w:uiPriority="52"/>
   </w:latentStyles>
-  <w:style w:type="paragraph" w:default="1" w:styleId="Normal">
+  <w:style w:type="paragraph" w:default="1" w:styleId="Standard">
     <w:name w:val="Normal"/>
     <w:qFormat/>
   </w:style>
-  <w:style w:type="character" w:default="1" w:styleId="DefaultParagraphFont">
+  <w:style w:type="character" w:default="1" w:styleId="Absatz-Standardschriftart">
     <w:name w:val="Default Paragraph Font"/>
     <w:uiPriority w:val="1"/>
     <w:semiHidden/>
     <w:unhideWhenUsed/>
   </w:style>
-  <w:style w:type="table" w:default="1" w:styleId="TableNormal">
+  <w:style w:type="table" w:default="1" w:styleId="NormaleTabelle">
     <w:name w:val="Normal Table"/>
     <w:uiPriority w:val="99"/>
     <w:semiHidden/>
@@ -2165,7 +2170,7 @@
       </w:tblCellMar>
     </w:tblPr>
   </w:style>
-  <w:style w:type="numbering" w:default="1" w:styleId="NoList">
+  <w:style w:type="numbering" w:default="1" w:styleId="KeineListe">
     <w:name w:val="No List"/>
     <w:uiPriority w:val="99"/>
     <w:semiHidden/>
@@ -2173,7 +2178,7 @@
   </w:style>
   <w:style w:type="character" w:styleId="Hyperlink">
     <w:name w:val="Hyperlink"/>
-    <w:basedOn w:val="DefaultParagraphFont"/>
+    <w:basedOn w:val="Absatz-Standardschriftart"/>
     <w:uiPriority w:val="99"/>
     <w:unhideWhenUsed/>
     <w:rsid w:val="00B303D8"/>
@@ -2182,9 +2187,9 @@
       <w:u w:val="single"/>
     </w:rPr>
   </w:style>
-  <w:style w:type="table" w:styleId="TableGrid">
+  <w:style w:type="table" w:styleId="Tabellenraster">
     <w:name w:val="Table Grid"/>
-    <w:basedOn w:val="TableNormal"/>
+    <w:basedOn w:val="NormaleTabelle"/>
     <w:uiPriority w:val="59"/>
     <w:rsid w:val="00AB6523"/>
     <w:pPr>
@@ -2201,9 +2206,9 @@
       </w:tblBorders>
     </w:tblPr>
   </w:style>
-  <w:style w:type="table" w:styleId="MediumList1">
+  <w:style w:type="table" w:styleId="MittlereListe1">
     <w:name w:val="Medium List 1"/>
-    <w:basedOn w:val="TableNormal"/>
+    <w:basedOn w:val="NormaleTabelle"/>
     <w:uiPriority w:val="65"/>
     <w:rsid w:val="00AB6523"/>
     <w:pPr>
@@ -2278,9 +2283,9 @@
       </w:tcPr>
     </w:tblStylePr>
   </w:style>
-  <w:style w:type="table" w:styleId="MediumShading2">
+  <w:style w:type="table" w:styleId="MittlereSchattierung2">
     <w:name w:val="Medium Shading 2"/>
-    <w:basedOn w:val="TableNormal"/>
+    <w:basedOn w:val="NormaleTabelle"/>
     <w:uiPriority w:val="64"/>
     <w:rsid w:val="00AB6523"/>
     <w:pPr>
@@ -2422,7 +2427,7 @@
   </w:style>
   <w:style w:type="table" w:customStyle="1" w:styleId="1">
     <w:name w:val="样式1"/>
-    <w:basedOn w:val="TableList3"/>
+    <w:basedOn w:val="TabelleListe3"/>
     <w:uiPriority w:val="99"/>
     <w:rsid w:val="005C5DBF"/>
     <w:pPr>
@@ -2481,9 +2486,9 @@
       </w:tcPr>
     </w:tblStylePr>
   </w:style>
-  <w:style w:type="table" w:styleId="TableList3">
+  <w:style w:type="table" w:styleId="TabelleListe3">
     <w:name w:val="Table List 3"/>
-    <w:basedOn w:val="TableNormal"/>
+    <w:basedOn w:val="NormaleTabelle"/>
     <w:uiPriority w:val="99"/>
     <w:semiHidden/>
     <w:unhideWhenUsed/>
@@ -2538,9 +2543,9 @@
       </w:tcPr>
     </w:tblStylePr>
   </w:style>
-  <w:style w:type="paragraph" w:styleId="ListParagraph">
+  <w:style w:type="paragraph" w:styleId="Listenabsatz">
     <w:name w:val="List Paragraph"/>
-    <w:basedOn w:val="Normal"/>
+    <w:basedOn w:val="Standard"/>
     <w:uiPriority w:val="34"/>
     <w:qFormat/>
     <w:rsid w:val="002514D0"/>

</xml_diff>

<commit_message>
Updated profit fusing to use multiple sources
</commit_message>
<xml_diff>
--- a/data/ForbesPlan/Forbes-integrated schema.docx
+++ b/data/ForbesPlan/Forbes-integrated schema.docx
@@ -23,6 +23,17 @@
         <w:t>Table2.  Attribute Intersection with Integrated Schema</w:t>
       </w:r>
     </w:p>
+    <w:p>
+      <w:pPr>
+        <w:rPr>
+          <w:b/>
+          <w:bCs/>
+          <w:color w:val="161616"/>
+          <w:sz w:val="28"/>
+          <w:szCs w:val="28"/>
+        </w:rPr>
+      </w:pPr>
+    </w:p>
     <w:tbl>
       <w:tblPr>
         <w:tblStyle w:val="1"/>
@@ -185,8 +196,21 @@
             <w:pPr>
               <w:jc w:val="center"/>
             </w:pPr>
-            <w:r>
-              <w:t>LongestString, FavourSources, Voting</w:t>
+            <w:proofErr w:type="spellStart"/>
+            <w:r>
+              <w:t>LongestString</w:t>
+            </w:r>
+            <w:proofErr w:type="spellEnd"/>
+            <w:r>
+              <w:t xml:space="preserve">, </w:t>
+            </w:r>
+            <w:proofErr w:type="spellStart"/>
+            <w:r>
+              <w:t>FavourSources</w:t>
+            </w:r>
+            <w:proofErr w:type="spellEnd"/>
+            <w:r>
+              <w:t>, Voting</w:t>
             </w:r>
           </w:p>
         </w:tc>
@@ -200,9 +224,11 @@
             <w:pPr>
               <w:jc w:val="center"/>
             </w:pPr>
+            <w:proofErr w:type="spellStart"/>
             <w:r>
               <w:t>company,location</w:t>
             </w:r>
+            <w:proofErr w:type="spellEnd"/>
           </w:p>
         </w:tc>
         <w:tc>
@@ -213,9 +239,11 @@
             <w:pPr>
               <w:jc w:val="center"/>
             </w:pPr>
+            <w:bookmarkStart w:id="0" w:name="_GoBack"/>
             <w:r>
               <w:t>country</w:t>
             </w:r>
+            <w:bookmarkEnd w:id="0"/>
           </w:p>
         </w:tc>
         <w:tc>
@@ -408,9 +436,11 @@
             <w:pPr>
               <w:jc w:val="center"/>
             </w:pPr>
+            <w:proofErr w:type="spellStart"/>
             <w:r>
               <w:t>FavourSources</w:t>
             </w:r>
+            <w:proofErr w:type="spellEnd"/>
           </w:p>
         </w:tc>
       </w:tr>
@@ -532,16 +562,26 @@
             <w:pPr>
               <w:jc w:val="center"/>
             </w:pPr>
-            <w:r>
-              <w:t>MostComplete (complete date) AND</w:t>
-            </w:r>
-          </w:p>
-          <w:p>
-            <w:pPr>
-              <w:jc w:val="center"/>
-            </w:pPr>
-            <w:r>
-              <w:t>MostComplete (sample)</w:t>
+            <w:proofErr w:type="spellStart"/>
+            <w:r>
+              <w:t>MostComplete</w:t>
+            </w:r>
+            <w:proofErr w:type="spellEnd"/>
+            <w:r>
+              <w:t xml:space="preserve"> (complete date) AND</w:t>
+            </w:r>
+          </w:p>
+          <w:p>
+            <w:pPr>
+              <w:jc w:val="center"/>
+            </w:pPr>
+            <w:proofErr w:type="spellStart"/>
+            <w:r>
+              <w:t>MostComplete</w:t>
+            </w:r>
+            <w:proofErr w:type="spellEnd"/>
+            <w:r>
+              <w:t xml:space="preserve"> (sample)</w:t>
             </w:r>
             <w:r>
               <w:t xml:space="preserve"> </w:t>
@@ -640,9 +680,11 @@
             <w:pPr>
               <w:jc w:val="center"/>
             </w:pPr>
+            <w:proofErr w:type="spellStart"/>
             <w:r>
               <w:t>FavourSources</w:t>
             </w:r>
+            <w:proofErr w:type="spellEnd"/>
           </w:p>
         </w:tc>
       </w:tr>
@@ -773,6 +815,12 @@
               </w:rPr>
               <w:t>1</w:t>
             </w:r>
+            <w:r>
+              <w:rPr>
+                <w:color w:val="FF0000"/>
+              </w:rPr>
+              <w:t>,3</w:t>
+            </w:r>
           </w:p>
         </w:tc>
         <w:tc>
@@ -783,9 +831,11 @@
             <w:pPr>
               <w:jc w:val="center"/>
             </w:pPr>
-            <w:r>
-              <w:t>/</w:t>
-            </w:r>
+            <w:proofErr w:type="spellStart"/>
+            <w:r>
+              <w:t>FavourSources</w:t>
+            </w:r>
+            <w:proofErr w:type="spellEnd"/>
           </w:p>
         </w:tc>
       </w:tr>
@@ -798,13 +848,13 @@
             <w:pPr>
               <w:jc w:val="center"/>
             </w:pPr>
-            <w:bookmarkStart w:id="0" w:name="OLE_LINK3"/>
-            <w:bookmarkStart w:id="1" w:name="OLE_LINK4"/>
+            <w:bookmarkStart w:id="1" w:name="OLE_LINK3"/>
+            <w:bookmarkStart w:id="2" w:name="OLE_LINK4"/>
             <w:r>
               <w:t>company</w:t>
             </w:r>
-            <w:bookmarkEnd w:id="0"/>
             <w:bookmarkEnd w:id="1"/>
+            <w:bookmarkEnd w:id="2"/>
           </w:p>
         </w:tc>
         <w:tc>
@@ -879,8 +929,13 @@
             <w:pPr>
               <w:jc w:val="center"/>
             </w:pPr>
-            <w:r>
-              <w:t>keyPeople/ leadership</w:t>
+            <w:proofErr w:type="spellStart"/>
+            <w:r>
+              <w:t>keyPeople</w:t>
+            </w:r>
+            <w:proofErr w:type="spellEnd"/>
+            <w:r>
+              <w:t>/ leadership</w:t>
             </w:r>
           </w:p>
         </w:tc>
@@ -934,12 +989,14 @@
             <w:pPr>
               <w:jc w:val="center"/>
             </w:pPr>
+            <w:proofErr w:type="spellStart"/>
             <w:r>
               <w:t>company,</w:t>
             </w:r>
             <w:r>
               <w:t>location</w:t>
             </w:r>
+            <w:proofErr w:type="spellEnd"/>
           </w:p>
         </w:tc>
         <w:tc>
@@ -988,14 +1045,14 @@
             <w:r>
               <w:t>AND</w:t>
             </w:r>
-            <w:bookmarkStart w:id="2" w:name="_GoBack"/>
-            <w:bookmarkEnd w:id="2"/>
             <w:r>
               <w:t xml:space="preserve"> </w:t>
             </w:r>
+            <w:proofErr w:type="spellStart"/>
             <w:r>
               <w:t>FavourSources</w:t>
             </w:r>
+            <w:proofErr w:type="spellEnd"/>
           </w:p>
         </w:tc>
       </w:tr>
@@ -1173,11 +1230,19 @@
       <w:r>
         <w:t xml:space="preserve"> </w:t>
       </w:r>
+      <w:proofErr w:type="spellStart"/>
       <w:r>
         <w:rPr>
           <w:rFonts w:hint="eastAsia"/>
         </w:rPr>
-        <w:t>forbes file</w:t>
+        <w:t>forbes</w:t>
+      </w:r>
+      <w:proofErr w:type="spellEnd"/>
+      <w:r>
+        <w:rPr>
+          <w:rFonts w:hint="eastAsia"/>
+        </w:rPr>
+        <w:t xml:space="preserve"> file</w:t>
       </w:r>
     </w:p>
     <w:p>
@@ -1187,9 +1252,11 @@
       <w:r>
         <w:t xml:space="preserve"> </w:t>
       </w:r>
+      <w:proofErr w:type="spellStart"/>
       <w:r>
         <w:t>dbpedia</w:t>
       </w:r>
+      <w:proofErr w:type="spellEnd"/>
     </w:p>
     <w:p>
       <w:r>
@@ -1228,7 +1295,15 @@
         </w:numPr>
       </w:pPr>
       <w:r>
-        <w:t>Conflict resolution strategies:  MostRecent would be good, but out of scope for this project</w:t>
+        <w:t xml:space="preserve">Conflict resolution strategies:  </w:t>
+      </w:r>
+      <w:proofErr w:type="spellStart"/>
+      <w:r>
+        <w:t>MostRecent</w:t>
+      </w:r>
+      <w:proofErr w:type="spellEnd"/>
+      <w:r>
+        <w:t xml:space="preserve"> would be good, but out of scope for this project</w:t>
       </w:r>
     </w:p>
     <w:p/>
@@ -1272,7 +1347,15 @@
         <w:t>entities</w:t>
       </w:r>
       <w:r>
-        <w:t xml:space="preserve"> in DBpedia and Freebase</w:t>
+        <w:t xml:space="preserve"> in </w:t>
+      </w:r>
+      <w:proofErr w:type="spellStart"/>
+      <w:r>
+        <w:t>DBpedia</w:t>
+      </w:r>
+      <w:proofErr w:type="spellEnd"/>
+      <w:r>
+        <w:t xml:space="preserve"> and Freebase</w:t>
       </w:r>
     </w:p>
     <w:tbl>
@@ -1303,8 +1386,13 @@
           </w:tcPr>
           <w:p>
             <w:r>
-              <w:t>company in DBPedia</w:t>
-            </w:r>
+              <w:t xml:space="preserve">company in </w:t>
+            </w:r>
+            <w:proofErr w:type="spellStart"/>
+            <w:r>
+              <w:t>DBPedia</w:t>
+            </w:r>
+            <w:proofErr w:type="spellEnd"/>
           </w:p>
         </w:tc>
         <w:tc>

</xml_diff>